<commit_message>
Added Exercise folder and all problem solutions
</commit_message>
<xml_diff>
--- a/01.DATABASES INTRODUCTION. DATA DEFINITION AND DATATYPES/01. DB-Basics-Data-Definition-and-Datatypes-Exercises.docx
+++ b/01.DATABASES INTRODUCTION. DATA DEFINITION AND DATATYPES/01. DB-Basics-Data-Definition-and-Datatypes-Exercises.docx
@@ -1,6 +1,6 @@
 
 <file path=word/document.xml><?xml version="1.0" encoding="utf-8"?>
-<w:document xmlns:wpc="http://schemas.microsoft.com/office/word/2010/wordprocessingCanvas" xmlns:cx="http://schemas.microsoft.com/office/drawing/2014/chartex" xmlns:cx1="http://schemas.microsoft.com/office/drawing/2015/9/8/chartex" xmlns:cx2="http://schemas.microsoft.com/office/drawing/2015/10/21/chartex" xmlns:cx3="http://schemas.microsoft.com/office/drawing/2016/5/9/chartex" xmlns:cx4="http://schemas.microsoft.com/office/drawing/2016/5/10/chartex" xmlns:cx5="http://schemas.microsoft.com/office/drawing/2016/5/11/chartex" xmlns:cx6="http://schemas.microsoft.com/office/drawing/2016/5/12/chartex" xmlns:cx7="http://schemas.microsoft.com/office/drawing/2016/5/13/chartex" xmlns:cx8="http://schemas.microsoft.com/office/drawing/2016/5/14/chartex" xmlns:mc="http://schemas.openxmlformats.org/markup-compatibility/2006" xmlns:aink="http://schemas.microsoft.com/office/drawing/2016/ink" xmlns:am3d="http://schemas.microsoft.com/office/drawing/2017/model3d" xmlns:o="urn:schemas-microsoft-com:office:office" xmlns:r="http://schemas.openxmlformats.org/officeDocument/2006/relationships" xmlns:m="http://schemas.openxmlformats.org/officeDocument/2006/math" xmlns:v="urn:schemas-microsoft-com:vml" xmlns:wp14="http://schemas.microsoft.com/office/word/2010/wordprocessingDrawing" xmlns:wp="http://schemas.openxmlformats.org/drawingml/2006/wordprocessingDrawing" xmlns:w10="urn:schemas-microsoft-com:office:word" xmlns:w="http://schemas.openxmlformats.org/wordprocessingml/2006/main" xmlns:w14="http://schemas.microsoft.com/office/word/2010/wordml" xmlns:w15="http://schemas.microsoft.com/office/word/2012/wordml" xmlns:w16cid="http://schemas.microsoft.com/office/word/2016/wordml/cid" xmlns:w16se="http://schemas.microsoft.com/office/word/2015/wordml/symex" xmlns:wpg="http://schemas.microsoft.com/office/word/2010/wordprocessingGroup" xmlns:wpi="http://schemas.microsoft.com/office/word/2010/wordprocessingInk" xmlns:wne="http://schemas.microsoft.com/office/word/2006/wordml" xmlns:wps="http://schemas.microsoft.com/office/word/2010/wordprocessingShape" mc:Ignorable="w14 w15 w16se w16cid wp14">
+<w:document xmlns:ve="http://schemas.openxmlformats.org/markup-compatibility/2006" xmlns:o="urn:schemas-microsoft-com:office:office" xmlns:r="http://schemas.openxmlformats.org/officeDocument/2006/relationships" xmlns:m="http://schemas.openxmlformats.org/officeDocument/2006/math" xmlns:v="urn:schemas-microsoft-com:vml" xmlns:wp="http://schemas.openxmlformats.org/drawingml/2006/wordprocessingDrawing" xmlns:w10="urn:schemas-microsoft-com:office:word" xmlns:w="http://schemas.openxmlformats.org/wordprocessingml/2006/main" xmlns:wne="http://schemas.microsoft.com/office/word/2006/wordml">
   <w:body>
     <w:p>
       <w:pPr>
@@ -76,10 +76,14 @@
         <w:pStyle w:val="Heading2"/>
         <w:ind w:left="284"/>
         <w:rPr>
-          <w:lang w:val="en-GB"/>
-        </w:rPr>
-      </w:pPr>
-      <w:r>
+          <w:color w:val="FF0000"/>
+          <w:lang w:val="en-GB"/>
+        </w:rPr>
+      </w:pPr>
+      <w:r>
+        <w:rPr>
+          <w:color w:val="FF0000"/>
+        </w:rPr>
         <w:t>Create Database</w:t>
       </w:r>
     </w:p>
@@ -153,12 +157,14 @@
         <w:ind w:left="284"/>
         <w:rPr>
           <w:noProof/>
-          <w:lang w:val="en-GB"/>
-        </w:rPr>
-      </w:pPr>
-      <w:r>
-        <w:rPr>
-          <w:noProof/>
+          <w:color w:val="FF0000"/>
+          <w:lang w:val="en-GB"/>
+        </w:rPr>
+      </w:pPr>
+      <w:r>
+        <w:rPr>
+          <w:noProof/>
+          <w:color w:val="FF0000"/>
           <w:lang w:val="en-GB"/>
         </w:rPr>
         <w:t xml:space="preserve">Create </w:t>
@@ -166,6 +172,7 @@
       <w:r>
         <w:rPr>
           <w:noProof/>
+          <w:color w:val="FF0000"/>
           <w:lang w:val="en-GB"/>
         </w:rPr>
         <w:t>Tables</w:t>
@@ -305,12 +312,14 @@
         <w:ind w:left="284"/>
         <w:rPr>
           <w:noProof/>
-          <w:lang w:val="en-GB"/>
-        </w:rPr>
-      </w:pPr>
-      <w:r>
-        <w:rPr>
-          <w:noProof/>
+          <w:color w:val="FF0000"/>
+          <w:lang w:val="en-GB"/>
+        </w:rPr>
+      </w:pPr>
+      <w:r>
+        <w:rPr>
+          <w:noProof/>
+          <w:color w:val="FF0000"/>
           <w:lang w:val="en-GB"/>
         </w:rPr>
         <w:t>Alter Minions Table</w:t>
@@ -470,17 +479,20 @@
         <w:pStyle w:val="Heading2"/>
         <w:ind w:left="284"/>
         <w:rPr>
-          <w:lang w:val="en-GB"/>
-        </w:rPr>
-      </w:pPr>
-      <w:r>
-        <w:rPr>
+          <w:color w:val="FF0000"/>
+          <w:lang w:val="en-GB"/>
+        </w:rPr>
+      </w:pPr>
+      <w:r>
+        <w:rPr>
+          <w:color w:val="FF0000"/>
           <w:lang w:val="en-GB"/>
         </w:rPr>
         <w:t>Insert Records in Both T</w:t>
       </w:r>
       <w:r>
         <w:rPr>
+          <w:color w:val="FF0000"/>
           <w:lang w:val="en-GB"/>
         </w:rPr>
         <w:t>ables</w:t>
@@ -530,7 +542,7 @@
         <w:tblW w:w="0" w:type="auto"/>
         <w:tblInd w:w="250" w:type="dxa"/>
         <w:tblLayout w:type="fixed"/>
-        <w:tblLook w:val="04A0" w:firstRow="1" w:lastRow="0" w:firstColumn="1" w:lastColumn="0" w:noHBand="0" w:noVBand="1"/>
+        <w:tblLook w:val="04A0"/>
       </w:tblPr>
       <w:tblGrid>
         <w:gridCol w:w="393"/>
@@ -1257,23 +1269,27 @@
         <w:pStyle w:val="Heading2"/>
         <w:ind w:left="284"/>
         <w:rPr>
-          <w:lang w:val="en-GB"/>
-        </w:rPr>
-      </w:pPr>
-      <w:r>
-        <w:rPr>
+          <w:color w:val="FF0000"/>
+          <w:lang w:val="en-GB"/>
+        </w:rPr>
+      </w:pPr>
+      <w:r>
+        <w:rPr>
+          <w:color w:val="FF0000"/>
           <w:lang w:val="en-GB"/>
         </w:rPr>
         <w:t xml:space="preserve">Truncate </w:t>
       </w:r>
       <w:r>
         <w:rPr>
+          <w:color w:val="FF0000"/>
           <w:lang w:val="en-GB"/>
         </w:rPr>
         <w:t>Table M</w:t>
       </w:r>
       <w:r>
         <w:rPr>
+          <w:color w:val="FF0000"/>
           <w:lang w:val="en-GB"/>
         </w:rPr>
         <w:t>inions</w:t>
@@ -1311,23 +1327,27 @@
         <w:pStyle w:val="Heading2"/>
         <w:ind w:left="284"/>
         <w:rPr>
-          <w:lang w:val="en-GB"/>
-        </w:rPr>
-      </w:pPr>
-      <w:r>
-        <w:rPr>
+          <w:color w:val="FF0000"/>
+          <w:lang w:val="en-GB"/>
+        </w:rPr>
+      </w:pPr>
+      <w:r>
+        <w:rPr>
+          <w:color w:val="FF0000"/>
           <w:lang w:val="en-GB"/>
         </w:rPr>
         <w:t xml:space="preserve">Drop </w:t>
       </w:r>
       <w:r>
         <w:rPr>
+          <w:color w:val="FF0000"/>
           <w:lang w:val="en-GB"/>
         </w:rPr>
         <w:t>All T</w:t>
       </w:r>
       <w:r>
         <w:rPr>
+          <w:color w:val="FF0000"/>
           <w:lang w:val="en-GB"/>
         </w:rPr>
         <w:t>ables</w:t>
@@ -1371,17 +1391,20 @@
         <w:pStyle w:val="Heading2"/>
         <w:ind w:left="284"/>
         <w:rPr>
-          <w:lang w:val="en-GB"/>
-        </w:rPr>
-      </w:pPr>
-      <w:r>
-        <w:rPr>
+          <w:color w:val="17365D" w:themeColor="text2" w:themeShade="BF"/>
+          <w:lang w:val="en-GB"/>
+        </w:rPr>
+      </w:pPr>
+      <w:r>
+        <w:rPr>
+          <w:color w:val="17365D" w:themeColor="text2" w:themeShade="BF"/>
           <w:lang w:val="en-GB"/>
         </w:rPr>
         <w:t xml:space="preserve">Create Table </w:t>
       </w:r>
       <w:r>
         <w:rPr>
+          <w:color w:val="17365D" w:themeColor="text2" w:themeShade="BF"/>
           <w:lang w:val="en-GB"/>
         </w:rPr>
         <w:t>People</w:t>
@@ -2016,17 +2039,20 @@
         <w:pStyle w:val="Heading2"/>
         <w:ind w:left="284"/>
         <w:rPr>
-          <w:lang w:val="en-GB"/>
-        </w:rPr>
-      </w:pPr>
-      <w:r>
-        <w:rPr>
+          <w:color w:val="17365D" w:themeColor="text2" w:themeShade="BF"/>
+          <w:lang w:val="en-GB"/>
+        </w:rPr>
+      </w:pPr>
+      <w:r>
+        <w:rPr>
+          <w:color w:val="17365D" w:themeColor="text2" w:themeShade="BF"/>
           <w:lang w:val="en-GB"/>
         </w:rPr>
         <w:t xml:space="preserve">Create Table </w:t>
       </w:r>
       <w:r>
         <w:rPr>
+          <w:color w:val="17365D" w:themeColor="text2" w:themeShade="BF"/>
           <w:lang w:val="en-GB"/>
         </w:rPr>
         <w:t>Users</w:t>
@@ -2557,11 +2583,13 @@
         <w:pStyle w:val="Heading2"/>
         <w:ind w:left="284"/>
         <w:rPr>
-          <w:lang w:val="en-GB"/>
-        </w:rPr>
-      </w:pPr>
-      <w:r>
-        <w:rPr>
+          <w:color w:val="17365D" w:themeColor="text2" w:themeShade="BF"/>
+          <w:lang w:val="en-GB"/>
+        </w:rPr>
+      </w:pPr>
+      <w:r>
+        <w:rPr>
+          <w:color w:val="17365D" w:themeColor="text2" w:themeShade="BF"/>
           <w:lang w:val="en-GB"/>
         </w:rPr>
         <w:t>Change Primary Key</w:t>
@@ -2689,17 +2717,20 @@
         <w:pStyle w:val="Heading2"/>
         <w:ind w:left="284"/>
         <w:rPr>
-          <w:lang w:val="en-GB"/>
-        </w:rPr>
-      </w:pPr>
-      <w:r>
-        <w:rPr>
+          <w:color w:val="17365D" w:themeColor="text2" w:themeShade="BF"/>
+          <w:lang w:val="en-GB"/>
+        </w:rPr>
+      </w:pPr>
+      <w:r>
+        <w:rPr>
+          <w:color w:val="17365D" w:themeColor="text2" w:themeShade="BF"/>
           <w:lang w:val="en-GB"/>
         </w:rPr>
         <w:t xml:space="preserve">Add </w:t>
       </w:r>
       <w:r>
         <w:rPr>
+          <w:color w:val="17365D" w:themeColor="text2" w:themeShade="BF"/>
           <w:lang w:val="en-GB"/>
         </w:rPr>
         <w:t>Check Constraint</w:t>
@@ -2793,17 +2824,20 @@
         <w:pStyle w:val="Heading2"/>
         <w:ind w:left="284"/>
         <w:rPr>
-          <w:lang w:val="en-GB"/>
-        </w:rPr>
-      </w:pPr>
-      <w:r>
-        <w:rPr>
+          <w:color w:val="17365D" w:themeColor="text2" w:themeShade="BF"/>
+          <w:lang w:val="en-GB"/>
+        </w:rPr>
+      </w:pPr>
+      <w:r>
+        <w:rPr>
+          <w:color w:val="17365D" w:themeColor="text2" w:themeShade="BF"/>
           <w:lang w:val="en-GB"/>
         </w:rPr>
         <w:t>Set</w:t>
       </w:r>
       <w:r>
         <w:rPr>
+          <w:color w:val="17365D" w:themeColor="text2" w:themeShade="BF"/>
           <w:lang w:val="en-GB"/>
         </w:rPr>
         <w:t xml:space="preserve"> Default Value of a Field</w:t>
@@ -2900,11 +2934,13 @@
         <w:pStyle w:val="Heading2"/>
         <w:ind w:left="284"/>
         <w:rPr>
-          <w:lang w:val="en-GB"/>
-        </w:rPr>
-      </w:pPr>
-      <w:r>
-        <w:rPr>
+          <w:color w:val="17365D" w:themeColor="text2" w:themeShade="BF"/>
+          <w:lang w:val="en-GB"/>
+        </w:rPr>
+      </w:pPr>
+      <w:r>
+        <w:rPr>
+          <w:color w:val="17365D" w:themeColor="text2" w:themeShade="BF"/>
           <w:lang w:val="en-GB"/>
         </w:rPr>
         <w:t>Set Unique Field</w:t>
@@ -3025,11 +3061,13 @@
         <w:pStyle w:val="Heading2"/>
         <w:ind w:left="284"/>
         <w:rPr>
-          <w:lang w:val="en-GB"/>
-        </w:rPr>
-      </w:pPr>
-      <w:r>
-        <w:rPr>
+          <w:color w:val="00B050"/>
+          <w:lang w:val="en-GB"/>
+        </w:rPr>
+      </w:pPr>
+      <w:r>
+        <w:rPr>
+          <w:color w:val="00B050"/>
           <w:lang w:val="en-GB"/>
         </w:rPr>
         <w:t>Movies Database</w:t>
@@ -3343,17 +3381,20 @@
         <w:pStyle w:val="Heading2"/>
         <w:ind w:left="284"/>
         <w:rPr>
-          <w:lang w:val="en-GB"/>
-        </w:rPr>
-      </w:pPr>
-      <w:r>
-        <w:rPr>
+          <w:color w:val="00B050"/>
+          <w:lang w:val="en-GB"/>
+        </w:rPr>
+      </w:pPr>
+      <w:r>
+        <w:rPr>
+          <w:color w:val="00B050"/>
           <w:lang w:val="en-GB"/>
         </w:rPr>
         <w:t>Car Rental</w:t>
       </w:r>
       <w:r>
         <w:rPr>
+          <w:color w:val="00B050"/>
           <w:lang w:val="en-GB"/>
         </w:rPr>
         <w:t xml:space="preserve"> Database</w:t>
@@ -3807,17 +3848,20 @@
         <w:pStyle w:val="Heading2"/>
         <w:ind w:left="284"/>
         <w:rPr>
-          <w:lang w:val="en-GB"/>
-        </w:rPr>
-      </w:pPr>
-      <w:r>
-        <w:rPr>
+          <w:color w:val="00B050"/>
+          <w:lang w:val="en-GB"/>
+        </w:rPr>
+      </w:pPr>
+      <w:r>
+        <w:rPr>
+          <w:color w:val="00B050"/>
           <w:lang w:val="en-GB"/>
         </w:rPr>
         <w:t>Hotel</w:t>
       </w:r>
       <w:r>
         <w:rPr>
+          <w:color w:val="00B050"/>
           <w:lang w:val="en-GB"/>
         </w:rPr>
         <w:t xml:space="preserve"> Database</w:t>
@@ -3893,7 +3937,22 @@
           <w:noProof/>
           <w:lang w:val="en-GB"/>
         </w:rPr>
-        <w:t xml:space="preserve"> (Id, FirstName, LastName, Title, Notes)</w:t>
+        <w:t xml:space="preserve"> (</w:t>
+      </w:r>
+      <w:r>
+        <w:rPr>
+          <w:noProof/>
+          <w:highlight w:val="yellow"/>
+          <w:lang w:val="en-GB"/>
+        </w:rPr>
+        <w:t>Id</w:t>
+      </w:r>
+      <w:r>
+        <w:rPr>
+          <w:noProof/>
+          <w:lang w:val="en-GB"/>
+        </w:rPr>
+        <w:t>, FirstName, LastName, Title, Notes)</w:t>
       </w:r>
     </w:p>
     <w:p>
@@ -4068,7 +4127,22 @@
           <w:noProof/>
           <w:lang w:val="en-GB"/>
         </w:rPr>
-        <w:t>(Id, EmployeeId, PaymentDate, AccountNumber, FirstDateOccupied, LastDateOccupied, TotalDays, AmountCharged, TaxRate, TaxAmount, PaymentTotal, Notes)</w:t>
+        <w:t xml:space="preserve">(Id, </w:t>
+      </w:r>
+      <w:r>
+        <w:rPr>
+          <w:noProof/>
+          <w:highlight w:val="yellow"/>
+          <w:lang w:val="en-GB"/>
+        </w:rPr>
+        <w:t>EmployeeId</w:t>
+      </w:r>
+      <w:r>
+        <w:rPr>
+          <w:noProof/>
+          <w:lang w:val="en-GB"/>
+        </w:rPr>
+        <w:t>, PaymentDate, AccountNumber, FirstDateOccupied, LastDateOccupied, TotalDays, AmountCharged, TaxRate, TaxAmount, PaymentTotal, Notes)</w:t>
       </w:r>
     </w:p>
     <w:p>
@@ -4254,12 +4328,14 @@
         <w:ind w:left="284"/>
         <w:rPr>
           <w:noProof/>
-          <w:lang w:val="en-GB"/>
-        </w:rPr>
-      </w:pPr>
-      <w:r>
-        <w:rPr>
-          <w:noProof/>
+          <w:color w:val="E36C0A" w:themeColor="accent6" w:themeShade="BF"/>
+          <w:lang w:val="en-GB"/>
+        </w:rPr>
+      </w:pPr>
+      <w:r>
+        <w:rPr>
+          <w:noProof/>
+          <w:color w:val="E36C0A" w:themeColor="accent6" w:themeShade="BF"/>
           <w:lang w:val="en-GB"/>
         </w:rPr>
         <w:t>Create SoftUni D</w:t>
@@ -4267,6 +4343,7 @@
       <w:r>
         <w:rPr>
           <w:noProof/>
+          <w:color w:val="E36C0A" w:themeColor="accent6" w:themeShade="BF"/>
           <w:lang w:val="en-GB"/>
         </w:rPr>
         <w:t>atabase</w:t>
@@ -4607,11 +4684,13 @@
         <w:pStyle w:val="Heading2"/>
         <w:ind w:left="284"/>
         <w:rPr>
-          <w:lang w:val="en-GB"/>
-        </w:rPr>
-      </w:pPr>
-      <w:r>
-        <w:rPr>
+          <w:color w:val="E36C0A" w:themeColor="accent6" w:themeShade="BF"/>
+          <w:lang w:val="en-GB"/>
+        </w:rPr>
+      </w:pPr>
+      <w:r>
+        <w:rPr>
+          <w:color w:val="E36C0A" w:themeColor="accent6" w:themeShade="BF"/>
           <w:lang w:val="en-GB"/>
         </w:rPr>
         <w:t>Backup Database</w:t>
@@ -4755,17 +4834,7 @@
             <w:noProof/>
             <w:lang w:val="en-GB"/>
           </w:rPr>
-          <w:t>o</w:t>
-        </w:r>
-        <w:r>
-          <w:rPr>
-            <w:rStyle w:val="Hyperlink"/>
-            <w:rFonts w:eastAsia="Times New Roman" w:cs="Times New Roman"/>
-            <w:b/>
-            <w:noProof/>
-            <w:lang w:val="en-GB"/>
-          </w:rPr>
-          <w:t>rt.microsoft.com/en-gb/help/2019698/how-to-schedule-and-automate-backups-of-sql-server-databases-in-sql-se</w:t>
+          <w:t>ort.microsoft.com/en-gb/help/2019698/how-to-schedule-and-automate-backups-of-sql-server-databases-in-sql-se</w:t>
         </w:r>
       </w:hyperlink>
     </w:p>
@@ -4774,13 +4843,20 @@
         <w:pStyle w:val="Heading2"/>
         <w:ind w:left="284"/>
         <w:rPr>
-          <w:lang w:val="en-GB"/>
-        </w:rPr>
-      </w:pPr>
-      <w:r>
+          <w:color w:val="E36C0A" w:themeColor="accent6" w:themeShade="BF"/>
+          <w:lang w:val="en-GB"/>
+        </w:rPr>
+      </w:pPr>
+      <w:r>
+        <w:rPr>
+          <w:color w:val="E36C0A" w:themeColor="accent6" w:themeShade="BF"/>
+        </w:rPr>
         <w:t>Basic I</w:t>
       </w:r>
       <w:r>
+        <w:rPr>
+          <w:color w:val="E36C0A" w:themeColor="accent6" w:themeShade="BF"/>
+        </w:rPr>
         <w:t>nsert</w:t>
       </w:r>
     </w:p>
@@ -4960,7 +5036,7 @@
         <w:tblStyle w:val="TableGrid"/>
         <w:tblW w:w="0" w:type="auto"/>
         <w:tblInd w:w="392" w:type="dxa"/>
-        <w:tblLook w:val="04A0" w:firstRow="1" w:lastRow="0" w:firstColumn="1" w:lastColumn="0" w:noHBand="0" w:noVBand="1"/>
+        <w:tblLook w:val="04A0"/>
       </w:tblPr>
       <w:tblGrid>
         <w:gridCol w:w="2235"/>
@@ -5677,22 +5753,38 @@
         <w:pStyle w:val="Heading2"/>
         <w:ind w:left="284"/>
         <w:rPr>
-          <w:lang w:val="en-GB"/>
-        </w:rPr>
-      </w:pPr>
-      <w:r>
+          <w:color w:val="E36C0A" w:themeColor="accent6" w:themeShade="BF"/>
+          <w:lang w:val="en-GB"/>
+        </w:rPr>
+      </w:pPr>
+      <w:r>
+        <w:rPr>
+          <w:color w:val="E36C0A" w:themeColor="accent6" w:themeShade="BF"/>
+        </w:rPr>
         <w:t>B</w:t>
       </w:r>
       <w:r>
+        <w:rPr>
+          <w:color w:val="E36C0A" w:themeColor="accent6" w:themeShade="BF"/>
+        </w:rPr>
         <w:t>asic S</w:t>
       </w:r>
       <w:r>
+        <w:rPr>
+          <w:color w:val="E36C0A" w:themeColor="accent6" w:themeShade="BF"/>
+        </w:rPr>
         <w:t xml:space="preserve">elect </w:t>
       </w:r>
       <w:r>
+        <w:rPr>
+          <w:color w:val="E36C0A" w:themeColor="accent6" w:themeShade="BF"/>
+        </w:rPr>
         <w:t>All F</w:t>
       </w:r>
       <w:r>
+        <w:rPr>
+          <w:color w:val="E36C0A" w:themeColor="accent6" w:themeShade="BF"/>
+        </w:rPr>
         <w:t>ields</w:t>
       </w:r>
     </w:p>
@@ -5833,11 +5925,20 @@
       <w:pPr>
         <w:pStyle w:val="Heading2"/>
         <w:ind w:left="284"/>
-      </w:pPr>
-      <w:r>
+        <w:rPr>
+          <w:color w:val="E36C0A" w:themeColor="accent6" w:themeShade="BF"/>
+        </w:rPr>
+      </w:pPr>
+      <w:r>
+        <w:rPr>
+          <w:color w:val="E36C0A" w:themeColor="accent6" w:themeShade="BF"/>
+        </w:rPr>
         <w:t xml:space="preserve">Basic </w:t>
       </w:r>
       <w:r>
+        <w:rPr>
+          <w:color w:val="E36C0A" w:themeColor="accent6" w:themeShade="BF"/>
+        </w:rPr>
         <w:t>Select All Fields and Order Them</w:t>
       </w:r>
     </w:p>
@@ -5972,10 +6073,14 @@
         <w:pStyle w:val="Heading2"/>
         <w:ind w:left="284"/>
         <w:rPr>
-          <w:lang w:val="en-GB"/>
-        </w:rPr>
-      </w:pPr>
-      <w:r>
+          <w:color w:val="E36C0A" w:themeColor="accent6" w:themeShade="BF"/>
+          <w:lang w:val="en-GB"/>
+        </w:rPr>
+      </w:pPr>
+      <w:r>
+        <w:rPr>
+          <w:color w:val="E36C0A" w:themeColor="accent6" w:themeShade="BF"/>
+        </w:rPr>
         <w:t>Basic Select Some Fields</w:t>
       </w:r>
     </w:p>
@@ -6162,8 +6267,14 @@
       <w:pPr>
         <w:pStyle w:val="Heading2"/>
         <w:ind w:left="284"/>
-      </w:pPr>
-      <w:r>
+        <w:rPr>
+          <w:color w:val="E36C0A" w:themeColor="accent6" w:themeShade="BF"/>
+        </w:rPr>
+      </w:pPr>
+      <w:r>
+        <w:rPr>
+          <w:color w:val="E36C0A" w:themeColor="accent6" w:themeShade="BF"/>
+        </w:rPr>
         <w:lastRenderedPageBreak/>
         <w:t>Increase Employees Salary</w:t>
       </w:r>
@@ -6319,8 +6430,14 @@
       <w:pPr>
         <w:pStyle w:val="Heading2"/>
         <w:ind w:left="284"/>
-      </w:pPr>
-      <w:r>
+        <w:rPr>
+          <w:color w:val="00B050"/>
+        </w:rPr>
+      </w:pPr>
+      <w:r>
+        <w:rPr>
+          <w:color w:val="00B050"/>
+        </w:rPr>
         <w:t>Decrease Tax Rate</w:t>
       </w:r>
     </w:p>
@@ -6475,11 +6592,20 @@
       <w:pPr>
         <w:pStyle w:val="Heading2"/>
         <w:ind w:left="284"/>
-      </w:pPr>
-      <w:r>
+        <w:rPr>
+          <w:color w:val="00B050"/>
+        </w:rPr>
+      </w:pPr>
+      <w:r>
+        <w:rPr>
+          <w:color w:val="00B050"/>
+        </w:rPr>
         <w:t xml:space="preserve">Delete All </w:t>
       </w:r>
       <w:r>
+        <w:rPr>
+          <w:color w:val="00B050"/>
+        </w:rPr>
         <w:t>Records</w:t>
       </w:r>
     </w:p>
@@ -6582,7 +6708,7 @@
 </file>
 
 <file path=word/endnotes.xml><?xml version="1.0" encoding="utf-8"?>
-<w:endnotes xmlns:wpc="http://schemas.microsoft.com/office/word/2010/wordprocessingCanvas" xmlns:cx="http://schemas.microsoft.com/office/drawing/2014/chartex" xmlns:cx1="http://schemas.microsoft.com/office/drawing/2015/9/8/chartex" xmlns:cx2="http://schemas.microsoft.com/office/drawing/2015/10/21/chartex" xmlns:cx3="http://schemas.microsoft.com/office/drawing/2016/5/9/chartex" xmlns:cx4="http://schemas.microsoft.com/office/drawing/2016/5/10/chartex" xmlns:cx5="http://schemas.microsoft.com/office/drawing/2016/5/11/chartex" xmlns:cx6="http://schemas.microsoft.com/office/drawing/2016/5/12/chartex" xmlns:cx7="http://schemas.microsoft.com/office/drawing/2016/5/13/chartex" xmlns:cx8="http://schemas.microsoft.com/office/drawing/2016/5/14/chartex" xmlns:mc="http://schemas.openxmlformats.org/markup-compatibility/2006" xmlns:aink="http://schemas.microsoft.com/office/drawing/2016/ink" xmlns:am3d="http://schemas.microsoft.com/office/drawing/2017/model3d" xmlns:o="urn:schemas-microsoft-com:office:office" xmlns:r="http://schemas.openxmlformats.org/officeDocument/2006/relationships" xmlns:m="http://schemas.openxmlformats.org/officeDocument/2006/math" xmlns:v="urn:schemas-microsoft-com:vml" xmlns:wp14="http://schemas.microsoft.com/office/word/2010/wordprocessingDrawing" xmlns:wp="http://schemas.openxmlformats.org/drawingml/2006/wordprocessingDrawing" xmlns:w10="urn:schemas-microsoft-com:office:word" xmlns:w="http://schemas.openxmlformats.org/wordprocessingml/2006/main" xmlns:w14="http://schemas.microsoft.com/office/word/2010/wordml" xmlns:w15="http://schemas.microsoft.com/office/word/2012/wordml" xmlns:w16cid="http://schemas.microsoft.com/office/word/2016/wordml/cid" xmlns:w16se="http://schemas.microsoft.com/office/word/2015/wordml/symex" xmlns:wpg="http://schemas.microsoft.com/office/word/2010/wordprocessingGroup" xmlns:wpi="http://schemas.microsoft.com/office/word/2010/wordprocessingInk" xmlns:wne="http://schemas.microsoft.com/office/word/2006/wordml" xmlns:wps="http://schemas.microsoft.com/office/word/2010/wordprocessingShape" mc:Ignorable="w14 w15 w16se w16cid wp14">
+<w:endnotes xmlns:ve="http://schemas.openxmlformats.org/markup-compatibility/2006" xmlns:o="urn:schemas-microsoft-com:office:office" xmlns:r="http://schemas.openxmlformats.org/officeDocument/2006/relationships" xmlns:m="http://schemas.openxmlformats.org/officeDocument/2006/math" xmlns:v="urn:schemas-microsoft-com:vml" xmlns:wp="http://schemas.openxmlformats.org/drawingml/2006/wordprocessingDrawing" xmlns:w10="urn:schemas-microsoft-com:office:word" xmlns:w="http://schemas.openxmlformats.org/wordprocessingml/2006/main" xmlns:wne="http://schemas.microsoft.com/office/word/2006/wordml">
   <w:endnote w:type="separator" w:id="-1">
     <w:p>
       <w:pPr>
@@ -6607,7 +6733,7 @@
 </file>
 
 <file path=word/footer1.xml><?xml version="1.0" encoding="utf-8"?>
-<w:ftr xmlns:wpc="http://schemas.microsoft.com/office/word/2010/wordprocessingCanvas" xmlns:cx="http://schemas.microsoft.com/office/drawing/2014/chartex" xmlns:cx1="http://schemas.microsoft.com/office/drawing/2015/9/8/chartex" xmlns:cx2="http://schemas.microsoft.com/office/drawing/2015/10/21/chartex" xmlns:cx3="http://schemas.microsoft.com/office/drawing/2016/5/9/chartex" xmlns:cx4="http://schemas.microsoft.com/office/drawing/2016/5/10/chartex" xmlns:cx5="http://schemas.microsoft.com/office/drawing/2016/5/11/chartex" xmlns:cx6="http://schemas.microsoft.com/office/drawing/2016/5/12/chartex" xmlns:cx7="http://schemas.microsoft.com/office/drawing/2016/5/13/chartex" xmlns:cx8="http://schemas.microsoft.com/office/drawing/2016/5/14/chartex" xmlns:mc="http://schemas.openxmlformats.org/markup-compatibility/2006" xmlns:aink="http://schemas.microsoft.com/office/drawing/2016/ink" xmlns:am3d="http://schemas.microsoft.com/office/drawing/2017/model3d" xmlns:o="urn:schemas-microsoft-com:office:office" xmlns:r="http://schemas.openxmlformats.org/officeDocument/2006/relationships" xmlns:m="http://schemas.openxmlformats.org/officeDocument/2006/math" xmlns:v="urn:schemas-microsoft-com:vml" xmlns:wp14="http://schemas.microsoft.com/office/word/2010/wordprocessingDrawing" xmlns:wp="http://schemas.openxmlformats.org/drawingml/2006/wordprocessingDrawing" xmlns:w10="urn:schemas-microsoft-com:office:word" xmlns:w="http://schemas.openxmlformats.org/wordprocessingml/2006/main" xmlns:w14="http://schemas.microsoft.com/office/word/2010/wordml" xmlns:w15="http://schemas.microsoft.com/office/word/2012/wordml" xmlns:w16cid="http://schemas.microsoft.com/office/word/2016/wordml/cid" xmlns:w16se="http://schemas.microsoft.com/office/word/2015/wordml/symex" xmlns:wpg="http://schemas.microsoft.com/office/word/2010/wordprocessingGroup" xmlns:wpi="http://schemas.microsoft.com/office/word/2010/wordprocessingInk" xmlns:wne="http://schemas.microsoft.com/office/word/2006/wordml" xmlns:wps="http://schemas.microsoft.com/office/word/2010/wordprocessingShape" mc:Ignorable="w14 w15 w16se w16cid wp14">
+<w:ftr xmlns:ve="http://schemas.openxmlformats.org/markup-compatibility/2006" xmlns:o="urn:schemas-microsoft-com:office:office" xmlns:r="http://schemas.openxmlformats.org/officeDocument/2006/relationships" xmlns:m="http://schemas.openxmlformats.org/officeDocument/2006/math" xmlns:v="urn:schemas-microsoft-com:vml" xmlns:wp="http://schemas.openxmlformats.org/drawingml/2006/wordprocessingDrawing" xmlns:w10="urn:schemas-microsoft-com:office:word" xmlns:w="http://schemas.openxmlformats.org/wordprocessingml/2006/main" xmlns:wne="http://schemas.microsoft.com/office/word/2006/wordml">
   <w:p>
     <w:pPr>
       <w:pStyle w:val="Footer"/>
@@ -6617,7 +6743,7 @@
         <w:noProof/>
       </w:rPr>
       <w:drawing>
-        <wp:anchor distT="0" distB="0" distL="114300" distR="114300" simplePos="0" relativeHeight="251659264" behindDoc="0" locked="0" layoutInCell="1" allowOverlap="1" wp14:anchorId="05545854" wp14:editId="0FCD5361">
+        <wp:anchor distT="0" distB="0" distL="114300" distR="114300" simplePos="0" relativeHeight="251659264" behindDoc="0" locked="0" layoutInCell="1" allowOverlap="1">
           <wp:simplePos x="0" y="0"/>
           <wp:positionH relativeFrom="margin">
             <wp:align>left</wp:align>
@@ -6649,7 +6775,7 @@
                   <a:blip r:embed="rId2">
                     <a:extLst>
                       <a:ext uri="{28A0092B-C50C-407E-A947-70E740481C1C}">
-                        <a14:useLocalDpi xmlns:a14="http://schemas.microsoft.com/office/drawing/2010/main" val="0"/>
+                        <a14:useLocalDpi xmlns:a14="http://schemas.microsoft.com/office/drawing/2010/main" xmlns:wps="http://schemas.microsoft.com/office/word/2010/wordprocessingShape" xmlns:wpi="http://schemas.microsoft.com/office/word/2010/wordprocessingInk" xmlns:wpg="http://schemas.microsoft.com/office/word/2010/wordprocessingGroup" xmlns:w16se="http://schemas.microsoft.com/office/word/2015/wordml/symex" xmlns:w16cid="http://schemas.microsoft.com/office/word/2016/wordml/cid" xmlns:w15="http://schemas.microsoft.com/office/word/2012/wordml" xmlns:w14="http://schemas.microsoft.com/office/word/2010/wordml" xmlns:w="http://schemas.openxmlformats.org/wordprocessingml/2006/main" xmlns:w10="urn:schemas-microsoft-com:office:word" xmlns:wp14="http://schemas.microsoft.com/office/word/2010/wordprocessingDrawing" xmlns:v="urn:schemas-microsoft-com:vml" xmlns:o="urn:schemas-microsoft-com:office:office" xmlns:am3d="http://schemas.microsoft.com/office/drawing/2017/model3d" xmlns:aink="http://schemas.microsoft.com/office/drawing/2016/ink" xmlns:mc="http://schemas.openxmlformats.org/markup-compatibility/2006" xmlns:cx8="http://schemas.microsoft.com/office/drawing/2016/5/14/chartex" xmlns:cx7="http://schemas.microsoft.com/office/drawing/2016/5/13/chartex" xmlns:cx6="http://schemas.microsoft.com/office/drawing/2016/5/12/chartex" xmlns:cx5="http://schemas.microsoft.com/office/drawing/2016/5/11/chartex" xmlns:cx4="http://schemas.microsoft.com/office/drawing/2016/5/10/chartex" xmlns:cx3="http://schemas.microsoft.com/office/drawing/2016/5/9/chartex" xmlns:cx2="http://schemas.microsoft.com/office/drawing/2015/10/21/chartex" xmlns:cx1="http://schemas.microsoft.com/office/drawing/2015/9/8/chartex" xmlns:cx="http://schemas.microsoft.com/office/drawing/2014/chartex" xmlns:wpc="http://schemas.microsoft.com/office/word/2010/wordprocessingCanvas" xmlns="" val="0"/>
                       </a:ext>
                     </a:extLst>
                   </a:blip>
@@ -6671,12 +6797,6 @@
               </pic:pic>
             </a:graphicData>
           </a:graphic>
-          <wp14:sizeRelH relativeFrom="page">
-            <wp14:pctWidth>0</wp14:pctWidth>
-          </wp14:sizeRelH>
-          <wp14:sizeRelV relativeFrom="page">
-            <wp14:pctHeight>0</wp14:pctHeight>
-          </wp14:sizeRelV>
         </wp:anchor>
       </w:drawing>
     </w:r>
@@ -6685,7 +6805,7 @@
         <w:noProof/>
       </w:rPr>
       <w:pict>
-        <v:line id="Straight Connector 19" o:spid="_x0000_s2058" style="position:absolute;flip:y;z-index:251660288;visibility:visible;mso-wrap-style:square;mso-width-percent:0;mso-height-percent:0;mso-wrap-distance-left:9pt;mso-wrap-distance-top:0;mso-wrap-distance-right:9pt;mso-wrap-distance-bottom:0;mso-position-horizontal:absolute;mso-position-horizontal-relative:text;mso-position-vertical:absolute;mso-position-vertical-relative:text;mso-width-percent:0;mso-height-percent:0;mso-width-relative:page;mso-height-relative:page" from="-.1pt,5.2pt" to="520.7pt,5.2pt" o:gfxdata="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" strokecolor="#f37123" strokeweight="1pt">
+        <v:line id="Straight Connector 19" o:spid="_x0000_s2058" style="position:absolute;flip:y;z-index:251660288;visibility:visible;mso-position-horizontal-relative:text;mso-position-vertical-relative:text" from="-.1pt,5.2pt" to="520.7pt,5.2pt" o:gfxdata="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" strokecolor="#f37123" strokeweight="1pt">
           <v:stroke endcap="round"/>
         </v:line>
       </w:pict>
@@ -6699,7 +6819,7 @@
           <v:stroke joinstyle="miter"/>
           <v:path gradientshapeok="t" o:connecttype="rect"/>
         </v:shapetype>
-        <v:shape id="Text Box 16" o:spid="_x0000_s2057" type="#_x0000_t202" style="position:absolute;margin-left:124.4pt;margin-top:6.7pt;width:396.3pt;height:40.45pt;z-index:251661312;visibility:visible;mso-wrap-style:square;mso-width-percent:0;mso-height-percent:0;mso-wrap-distance-left:9pt;mso-wrap-distance-top:0;mso-wrap-distance-right:9pt;mso-wrap-distance-bottom:0;mso-position-horizontal:absolute;mso-position-horizontal-relative:text;mso-position-vertical:absolute;mso-position-vertical-relative:text;mso-width-percent:0;mso-height-percent:0;mso-width-relative:page;mso-height-relative:page;v-text-anchor:top" o:gfxdata="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" filled="f" stroked="f">
+        <v:shape id="Text Box 16" o:spid="_x0000_s2057" type="#_x0000_t202" style="position:absolute;margin-left:124.4pt;margin-top:6.7pt;width:396.3pt;height:40.45pt;z-index:251661312;visibility:visible;mso-position-horizontal-relative:text;mso-position-vertical-relative:text" o:gfxdata="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" filled="f" stroked="f">
           <v:textbox style="mso-next-textbox:#Text Box 16" inset=".5mm,1.2mm,.5mm,.5mm">
             <w:txbxContent>
               <w:p>
@@ -6768,11 +6888,11 @@
                     <w:szCs w:val="20"/>
                   </w:rPr>
                   <w:drawing>
-                    <wp:inline distT="0" distB="0" distL="0" distR="0" wp14:anchorId="51C4E4EC" wp14:editId="098F073B">
+                    <wp:inline distT="0" distB="0" distL="0" distR="0">
                       <wp:extent cx="201930" cy="201930"/>
                       <wp:effectExtent l="0" t="0" r="7620" b="7620"/>
                       <wp:docPr id="46" name="Picture 46">
-                        <a:hlinkClick xmlns:a="http://schemas.openxmlformats.org/drawingml/2006/main" r:id="rId1"/>
+                        <a:hlinkClick xmlns:a="http://schemas.openxmlformats.org/drawingml/2006/main" r:id="rId3"/>
                       </wp:docPr>
                       <wp:cNvGraphicFramePr>
                         <a:graphicFrameLocks xmlns:a="http://schemas.openxmlformats.org/drawingml/2006/main" noChangeAspect="1"/>
@@ -6792,7 +6912,7 @@
                               <a:blip r:embed="rId5">
                                 <a:extLst>
                                   <a:ext uri="{28A0092B-C50C-407E-A947-70E740481C1C}">
-                                    <a14:useLocalDpi xmlns:a14="http://schemas.microsoft.com/office/drawing/2010/main" val="0"/>
+                                    <a14:useLocalDpi xmlns:a14="http://schemas.microsoft.com/office/drawing/2010/main" xmlns:wps="http://schemas.microsoft.com/office/word/2010/wordprocessingShape" xmlns:wpi="http://schemas.microsoft.com/office/word/2010/wordprocessingInk" xmlns:wpg="http://schemas.microsoft.com/office/word/2010/wordprocessingGroup" xmlns:w16se="http://schemas.microsoft.com/office/word/2015/wordml/symex" xmlns:w16cid="http://schemas.microsoft.com/office/word/2016/wordml/cid" xmlns:w15="http://schemas.microsoft.com/office/word/2012/wordml" xmlns:w14="http://schemas.microsoft.com/office/word/2010/wordml" xmlns:w="http://schemas.openxmlformats.org/wordprocessingml/2006/main" xmlns:w10="urn:schemas-microsoft-com:office:word" xmlns:wp14="http://schemas.microsoft.com/office/word/2010/wordprocessingDrawing" xmlns:v="urn:schemas-microsoft-com:vml" xmlns:o="urn:schemas-microsoft-com:office:office" xmlns:am3d="http://schemas.microsoft.com/office/drawing/2017/model3d" xmlns:aink="http://schemas.microsoft.com/office/drawing/2016/ink" xmlns:mc="http://schemas.openxmlformats.org/markup-compatibility/2006" xmlns:cx8="http://schemas.microsoft.com/office/drawing/2016/5/14/chartex" xmlns:cx7="http://schemas.microsoft.com/office/drawing/2016/5/13/chartex" xmlns:cx6="http://schemas.microsoft.com/office/drawing/2016/5/12/chartex" xmlns:cx5="http://schemas.microsoft.com/office/drawing/2016/5/11/chartex" xmlns:cx4="http://schemas.microsoft.com/office/drawing/2016/5/10/chartex" xmlns:cx3="http://schemas.microsoft.com/office/drawing/2016/5/9/chartex" xmlns:cx2="http://schemas.microsoft.com/office/drawing/2015/10/21/chartex" xmlns:cx1="http://schemas.microsoft.com/office/drawing/2015/9/8/chartex" xmlns:cx="http://schemas.microsoft.com/office/drawing/2014/chartex" xmlns:wpc="http://schemas.microsoft.com/office/word/2010/wordprocessingCanvas" xmlns="" val="0"/>
                                   </a:ext>
                                 </a:extLst>
                               </a:blip>
@@ -6842,7 +6962,7 @@
                     <w:szCs w:val="20"/>
                   </w:rPr>
                   <w:drawing>
-                    <wp:inline distT="0" distB="0" distL="0" distR="0" wp14:anchorId="4F151F93" wp14:editId="78692CA1">
+                    <wp:inline distT="0" distB="0" distL="0" distR="0">
                       <wp:extent cx="201930" cy="201930"/>
                       <wp:effectExtent l="0" t="0" r="7620" b="7620"/>
                       <wp:docPr id="47" name="Picture 47">
@@ -6866,7 +6986,7 @@
                               <a:blip r:embed="rId7">
                                 <a:extLst>
                                   <a:ext uri="{28A0092B-C50C-407E-A947-70E740481C1C}">
-                                    <a14:useLocalDpi xmlns:a14="http://schemas.microsoft.com/office/drawing/2010/main" val="0"/>
+                                    <a14:useLocalDpi xmlns:a14="http://schemas.microsoft.com/office/drawing/2010/main" xmlns:wps="http://schemas.microsoft.com/office/word/2010/wordprocessingShape" xmlns:wpi="http://schemas.microsoft.com/office/word/2010/wordprocessingInk" xmlns:wpg="http://schemas.microsoft.com/office/word/2010/wordprocessingGroup" xmlns:w16se="http://schemas.microsoft.com/office/word/2015/wordml/symex" xmlns:w16cid="http://schemas.microsoft.com/office/word/2016/wordml/cid" xmlns:w15="http://schemas.microsoft.com/office/word/2012/wordml" xmlns:w14="http://schemas.microsoft.com/office/word/2010/wordml" xmlns:w="http://schemas.openxmlformats.org/wordprocessingml/2006/main" xmlns:w10="urn:schemas-microsoft-com:office:word" xmlns:wp14="http://schemas.microsoft.com/office/word/2010/wordprocessingDrawing" xmlns:v="urn:schemas-microsoft-com:vml" xmlns:o="urn:schemas-microsoft-com:office:office" xmlns:am3d="http://schemas.microsoft.com/office/drawing/2017/model3d" xmlns:aink="http://schemas.microsoft.com/office/drawing/2016/ink" xmlns:mc="http://schemas.openxmlformats.org/markup-compatibility/2006" xmlns:cx8="http://schemas.microsoft.com/office/drawing/2016/5/14/chartex" xmlns:cx7="http://schemas.microsoft.com/office/drawing/2016/5/13/chartex" xmlns:cx6="http://schemas.microsoft.com/office/drawing/2016/5/12/chartex" xmlns:cx5="http://schemas.microsoft.com/office/drawing/2016/5/11/chartex" xmlns:cx4="http://schemas.microsoft.com/office/drawing/2016/5/10/chartex" xmlns:cx3="http://schemas.microsoft.com/office/drawing/2016/5/9/chartex" xmlns:cx2="http://schemas.microsoft.com/office/drawing/2015/10/21/chartex" xmlns:cx1="http://schemas.microsoft.com/office/drawing/2015/9/8/chartex" xmlns:cx="http://schemas.microsoft.com/office/drawing/2014/chartex" xmlns:wpc="http://schemas.microsoft.com/office/word/2010/wordprocessingCanvas" xmlns="" val="0"/>
                                   </a:ext>
                                 </a:extLst>
                               </a:blip>
@@ -6908,10 +7028,10 @@
                     <w:szCs w:val="20"/>
                   </w:rPr>
                   <w:drawing>
-                    <wp:inline distT="0" distB="0" distL="0" distR="0" wp14:anchorId="75E221B5" wp14:editId="7F341B74">
+                    <wp:inline distT="0" distB="0" distL="0" distR="0">
                       <wp:extent cx="201930" cy="201930"/>
                       <wp:effectExtent l="0" t="0" r="7620" b="7620"/>
-                      <wp:docPr id="48" name="Picture 48" title="Software University @ Facebook">
+                      <wp:docPr id="48" name="Picture 48">
                         <a:hlinkClick xmlns:a="http://schemas.openxmlformats.org/drawingml/2006/main" r:id="rId8"/>
                       </wp:docPr>
                       <wp:cNvGraphicFramePr/>
@@ -6919,7 +7039,7 @@
                         <a:graphicData uri="http://schemas.openxmlformats.org/drawingml/2006/picture">
                           <pic:pic xmlns:pic="http://schemas.openxmlformats.org/drawingml/2006/picture">
                             <pic:nvPicPr>
-                              <pic:cNvPr id="18" name="Picture 18" title="Software University @ Facebook">
+                              <pic:cNvPr id="18" name="Picture 18">
                                 <a:hlinkClick r:id="rId8"/>
                               </pic:cNvPr>
                               <pic:cNvPicPr/>
@@ -6959,10 +7079,10 @@
                     <w:szCs w:val="20"/>
                   </w:rPr>
                   <w:drawing>
-                    <wp:inline distT="0" distB="0" distL="0" distR="0" wp14:anchorId="0D0E3757" wp14:editId="756DC45E">
+                    <wp:inline distT="0" distB="0" distL="0" distR="0">
                       <wp:extent cx="201930" cy="201930"/>
                       <wp:effectExtent l="0" t="0" r="7620" b="7620"/>
-                      <wp:docPr id="49" name="Picture 49" title="Software University @ Twitter">
+                      <wp:docPr id="49" name="Picture 49">
                         <a:hlinkClick xmlns:a="http://schemas.openxmlformats.org/drawingml/2006/main" r:id="rId10"/>
                       </wp:docPr>
                       <wp:cNvGraphicFramePr/>
@@ -6970,7 +7090,7 @@
                         <a:graphicData uri="http://schemas.openxmlformats.org/drawingml/2006/picture">
                           <pic:pic xmlns:pic="http://schemas.openxmlformats.org/drawingml/2006/picture">
                             <pic:nvPicPr>
-                              <pic:cNvPr id="15" name="Picture 15" title="Software University @ Twitter">
+                              <pic:cNvPr id="15" name="Picture 15">
                                 <a:hlinkClick r:id="rId10"/>
                               </pic:cNvPr>
                               <pic:cNvPicPr/>
@@ -7010,10 +7130,10 @@
                     <w:szCs w:val="20"/>
                   </w:rPr>
                   <w:drawing>
-                    <wp:inline distT="0" distB="0" distL="0" distR="0" wp14:anchorId="0F133A18" wp14:editId="6FA86C94">
+                    <wp:inline distT="0" distB="0" distL="0" distR="0">
                       <wp:extent cx="201930" cy="201930"/>
                       <wp:effectExtent l="0" t="0" r="7620" b="7620"/>
-                      <wp:docPr id="50" name="Picture 50" title="Software University @ YouTube">
+                      <wp:docPr id="50" name="Picture 50">
                         <a:hlinkClick xmlns:a="http://schemas.openxmlformats.org/drawingml/2006/main" r:id="rId12"/>
                       </wp:docPr>
                       <wp:cNvGraphicFramePr/>
@@ -7021,7 +7141,7 @@
                         <a:graphicData uri="http://schemas.openxmlformats.org/drawingml/2006/picture">
                           <pic:pic xmlns:pic="http://schemas.openxmlformats.org/drawingml/2006/picture">
                             <pic:nvPicPr>
-                              <pic:cNvPr id="13" name="Picture 13" title="Software University @ YouTube">
+                              <pic:cNvPr id="13" name="Picture 13">
                                 <a:hlinkClick r:id="rId12"/>
                               </pic:cNvPr>
                               <pic:cNvPicPr/>
@@ -7061,7 +7181,7 @@
                     <w:szCs w:val="20"/>
                   </w:rPr>
                   <w:drawing>
-                    <wp:inline distT="0" distB="0" distL="0" distR="0" wp14:anchorId="2B5A5D02" wp14:editId="44AED74A">
+                    <wp:inline distT="0" distB="0" distL="0" distR="0">
                       <wp:extent cx="201930" cy="201930"/>
                       <wp:effectExtent l="0" t="0" r="7620" b="7620"/>
                       <wp:docPr id="51" name="Picture 51">
@@ -7085,7 +7205,7 @@
                               <a:blip r:embed="rId15">
                                 <a:extLst>
                                   <a:ext uri="{28A0092B-C50C-407E-A947-70E740481C1C}">
-                                    <a14:useLocalDpi xmlns:a14="http://schemas.microsoft.com/office/drawing/2010/main" val="0"/>
+                                    <a14:useLocalDpi xmlns:a14="http://schemas.microsoft.com/office/drawing/2010/main" xmlns:wps="http://schemas.microsoft.com/office/word/2010/wordprocessingShape" xmlns:wpi="http://schemas.microsoft.com/office/word/2010/wordprocessingInk" xmlns:wpg="http://schemas.microsoft.com/office/word/2010/wordprocessingGroup" xmlns:w16se="http://schemas.microsoft.com/office/word/2015/wordml/symex" xmlns:w16cid="http://schemas.microsoft.com/office/word/2016/wordml/cid" xmlns:w15="http://schemas.microsoft.com/office/word/2012/wordml" xmlns:w14="http://schemas.microsoft.com/office/word/2010/wordml" xmlns:w="http://schemas.openxmlformats.org/wordprocessingml/2006/main" xmlns:w10="urn:schemas-microsoft-com:office:word" xmlns:wp14="http://schemas.microsoft.com/office/word/2010/wordprocessingDrawing" xmlns:v="urn:schemas-microsoft-com:vml" xmlns:o="urn:schemas-microsoft-com:office:office" xmlns:am3d="http://schemas.microsoft.com/office/drawing/2017/model3d" xmlns:aink="http://schemas.microsoft.com/office/drawing/2016/ink" xmlns:mc="http://schemas.openxmlformats.org/markup-compatibility/2006" xmlns:cx8="http://schemas.microsoft.com/office/drawing/2016/5/14/chartex" xmlns:cx7="http://schemas.microsoft.com/office/drawing/2016/5/13/chartex" xmlns:cx6="http://schemas.microsoft.com/office/drawing/2016/5/12/chartex" xmlns:cx5="http://schemas.microsoft.com/office/drawing/2016/5/11/chartex" xmlns:cx4="http://schemas.microsoft.com/office/drawing/2016/5/10/chartex" xmlns:cx3="http://schemas.microsoft.com/office/drawing/2016/5/9/chartex" xmlns:cx2="http://schemas.microsoft.com/office/drawing/2015/10/21/chartex" xmlns:cx1="http://schemas.microsoft.com/office/drawing/2015/9/8/chartex" xmlns:cx="http://schemas.microsoft.com/office/drawing/2014/chartex" xmlns:wpc="http://schemas.microsoft.com/office/word/2010/wordprocessingCanvas" xmlns="" val="0"/>
                                   </a:ext>
                                 </a:extLst>
                               </a:blip>
@@ -7127,7 +7247,7 @@
                     <w:szCs w:val="20"/>
                   </w:rPr>
                   <w:drawing>
-                    <wp:inline distT="0" distB="0" distL="0" distR="0" wp14:anchorId="02860941" wp14:editId="6B1DAE25">
+                    <wp:inline distT="0" distB="0" distL="0" distR="0">
                       <wp:extent cx="198120" cy="198120"/>
                       <wp:effectExtent l="0" t="0" r="0" b="0"/>
                       <wp:docPr id="52" name="Picture 52">
@@ -7151,7 +7271,7 @@
                               <a:blip r:embed="rId17">
                                 <a:extLst>
                                   <a:ext uri="{28A0092B-C50C-407E-A947-70E740481C1C}">
-                                    <a14:useLocalDpi xmlns:a14="http://schemas.microsoft.com/office/drawing/2010/main" val="0"/>
+                                    <a14:useLocalDpi xmlns:a14="http://schemas.microsoft.com/office/drawing/2010/main" xmlns:wps="http://schemas.microsoft.com/office/word/2010/wordprocessingShape" xmlns:wpi="http://schemas.microsoft.com/office/word/2010/wordprocessingInk" xmlns:wpg="http://schemas.microsoft.com/office/word/2010/wordprocessingGroup" xmlns:w16se="http://schemas.microsoft.com/office/word/2015/wordml/symex" xmlns:w16cid="http://schemas.microsoft.com/office/word/2016/wordml/cid" xmlns:w15="http://schemas.microsoft.com/office/word/2012/wordml" xmlns:w14="http://schemas.microsoft.com/office/word/2010/wordml" xmlns:w="http://schemas.openxmlformats.org/wordprocessingml/2006/main" xmlns:w10="urn:schemas-microsoft-com:office:word" xmlns:wp14="http://schemas.microsoft.com/office/word/2010/wordprocessingDrawing" xmlns:v="urn:schemas-microsoft-com:vml" xmlns:o="urn:schemas-microsoft-com:office:office" xmlns:am3d="http://schemas.microsoft.com/office/drawing/2017/model3d" xmlns:aink="http://schemas.microsoft.com/office/drawing/2016/ink" xmlns:mc="http://schemas.openxmlformats.org/markup-compatibility/2006" xmlns:cx8="http://schemas.microsoft.com/office/drawing/2016/5/14/chartex" xmlns:cx7="http://schemas.microsoft.com/office/drawing/2016/5/13/chartex" xmlns:cx6="http://schemas.microsoft.com/office/drawing/2016/5/12/chartex" xmlns:cx5="http://schemas.microsoft.com/office/drawing/2016/5/11/chartex" xmlns:cx4="http://schemas.microsoft.com/office/drawing/2016/5/10/chartex" xmlns:cx3="http://schemas.microsoft.com/office/drawing/2016/5/9/chartex" xmlns:cx2="http://schemas.microsoft.com/office/drawing/2015/10/21/chartex" xmlns:cx1="http://schemas.microsoft.com/office/drawing/2015/9/8/chartex" xmlns:cx="http://schemas.microsoft.com/office/drawing/2014/chartex" xmlns:wpc="http://schemas.microsoft.com/office/word/2010/wordprocessingCanvas" xmlns="" val="0"/>
                                   </a:ext>
                                 </a:extLst>
                               </a:blip>
@@ -7193,7 +7313,7 @@
                     <w:szCs w:val="20"/>
                   </w:rPr>
                   <w:drawing>
-                    <wp:inline distT="0" distB="0" distL="0" distR="0" wp14:anchorId="6CAEAFBC" wp14:editId="0498BE9B">
+                    <wp:inline distT="0" distB="0" distL="0" distR="0">
                       <wp:extent cx="201930" cy="201930"/>
                       <wp:effectExtent l="0" t="0" r="7620" b="7620"/>
                       <wp:docPr id="53" name="Picture 53">
@@ -7217,7 +7337,7 @@
                               <a:blip r:embed="rId19">
                                 <a:extLst>
                                   <a:ext uri="{28A0092B-C50C-407E-A947-70E740481C1C}">
-                                    <a14:useLocalDpi xmlns:a14="http://schemas.microsoft.com/office/drawing/2010/main" val="0"/>
+                                    <a14:useLocalDpi xmlns:a14="http://schemas.microsoft.com/office/drawing/2010/main" xmlns:wps="http://schemas.microsoft.com/office/word/2010/wordprocessingShape" xmlns:wpi="http://schemas.microsoft.com/office/word/2010/wordprocessingInk" xmlns:wpg="http://schemas.microsoft.com/office/word/2010/wordprocessingGroup" xmlns:w16se="http://schemas.microsoft.com/office/word/2015/wordml/symex" xmlns:w16cid="http://schemas.microsoft.com/office/word/2016/wordml/cid" xmlns:w15="http://schemas.microsoft.com/office/word/2012/wordml" xmlns:w14="http://schemas.microsoft.com/office/word/2010/wordml" xmlns:w="http://schemas.openxmlformats.org/wordprocessingml/2006/main" xmlns:w10="urn:schemas-microsoft-com:office:word" xmlns:wp14="http://schemas.microsoft.com/office/word/2010/wordprocessingDrawing" xmlns:v="urn:schemas-microsoft-com:vml" xmlns:o="urn:schemas-microsoft-com:office:office" xmlns:am3d="http://schemas.microsoft.com/office/drawing/2017/model3d" xmlns:aink="http://schemas.microsoft.com/office/drawing/2016/ink" xmlns:mc="http://schemas.openxmlformats.org/markup-compatibility/2006" xmlns:cx8="http://schemas.microsoft.com/office/drawing/2016/5/14/chartex" xmlns:cx7="http://schemas.microsoft.com/office/drawing/2016/5/13/chartex" xmlns:cx6="http://schemas.microsoft.com/office/drawing/2016/5/12/chartex" xmlns:cx5="http://schemas.microsoft.com/office/drawing/2016/5/11/chartex" xmlns:cx4="http://schemas.microsoft.com/office/drawing/2016/5/10/chartex" xmlns:cx3="http://schemas.microsoft.com/office/drawing/2016/5/9/chartex" xmlns:cx2="http://schemas.microsoft.com/office/drawing/2015/10/21/chartex" xmlns:cx1="http://schemas.microsoft.com/office/drawing/2015/9/8/chartex" xmlns:cx="http://schemas.microsoft.com/office/drawing/2014/chartex" xmlns:wpc="http://schemas.microsoft.com/office/word/2010/wordprocessingCanvas" xmlns="" val="0"/>
                                   </a:ext>
                                 </a:extLst>
                               </a:blip>
@@ -7259,10 +7379,10 @@
                     <w:szCs w:val="20"/>
                   </w:rPr>
                   <w:drawing>
-                    <wp:inline distT="0" distB="0" distL="0" distR="0" wp14:anchorId="72D4E4CC" wp14:editId="6C5A518E">
+                    <wp:inline distT="0" distB="0" distL="0" distR="0">
                       <wp:extent cx="201930" cy="201930"/>
                       <wp:effectExtent l="0" t="0" r="7620" b="7620"/>
-                      <wp:docPr id="54" name="Picture 54" title="Software University: Email Us">
+                      <wp:docPr id="54" name="Picture 54">
                         <a:hlinkClick xmlns:a="http://schemas.openxmlformats.org/drawingml/2006/main" r:id="rId20"/>
                       </wp:docPr>
                       <wp:cNvGraphicFramePr/>
@@ -7270,7 +7390,7 @@
                         <a:graphicData uri="http://schemas.openxmlformats.org/drawingml/2006/picture">
                           <pic:pic xmlns:pic="http://schemas.openxmlformats.org/drawingml/2006/picture">
                             <pic:nvPicPr>
-                              <pic:cNvPr id="8" name="Picture 8" title="Software University: Email Us">
+                              <pic:cNvPr id="8" name="Picture 8">
                                 <a:hlinkClick r:id="rId20"/>
                               </pic:cNvPr>
                               <pic:cNvPicPr/>
@@ -7307,7 +7427,7 @@
         <w:noProof/>
       </w:rPr>
       <w:pict>
-        <v:shape id="Text Box 6" o:spid="_x0000_s2056" type="#_x0000_t202" style="position:absolute;margin-left:125.15pt;margin-top:26.95pt;width:44.85pt;height:15.75pt;z-index:251662336;visibility:visible;mso-wrap-style:square;mso-width-percent:0;mso-height-percent:0;mso-wrap-distance-left:9pt;mso-wrap-distance-top:0;mso-wrap-distance-right:9pt;mso-wrap-distance-bottom:0;mso-position-horizontal:absolute;mso-position-horizontal-relative:text;mso-position-vertical:absolute;mso-position-vertical-relative:text;mso-width-percent:0;mso-height-percent:0;mso-width-relative:page;mso-height-relative:page;v-text-anchor:middle" o:gfxdata="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" filled="f" stroked="f" strokeweight=".5pt">
+        <v:shape id="Text Box 6" o:spid="_x0000_s2056" type="#_x0000_t202" style="position:absolute;margin-left:125.15pt;margin-top:26.95pt;width:44.85pt;height:15.75pt;z-index:251662336;visibility:visible;mso-position-horizontal-relative:text;mso-position-vertical-relative:text;v-text-anchor:middle" o:gfxdata="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" filled="f" stroked="f" strokeweight=".5pt">
           <v:textbox style="mso-next-textbox:#Text Box 6" inset=".5mm,0,0,0">
             <w:txbxContent>
               <w:p>
@@ -7332,7 +7452,7 @@
         <w:noProof/>
       </w:rPr>
       <w:pict>
-        <v:shape id="Text Box 4" o:spid="_x0000_s2055" type="#_x0000_t202" style="position:absolute;margin-left:444.65pt;margin-top:26.95pt;width:70.9pt;height:15.9pt;z-index:251663360;visibility:visible;mso-wrap-style:square;mso-width-percent:0;mso-height-percent:0;mso-wrap-distance-left:9pt;mso-wrap-distance-top:0;mso-wrap-distance-right:9pt;mso-wrap-distance-bottom:0;mso-position-horizontal:absolute;mso-position-horizontal-relative:text;mso-position-vertical:absolute;mso-position-vertical-relative:text;mso-width-percent:0;mso-height-percent:0;mso-width-relative:page;mso-height-relative:page;v-text-anchor:middle" o:gfxdata="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" filled="f" stroked="f" strokeweight=".5pt">
+        <v:shape id="Text Box 4" o:spid="_x0000_s2055" type="#_x0000_t202" style="position:absolute;margin-left:444.65pt;margin-top:26.95pt;width:70.9pt;height:15.9pt;z-index:251663360;visibility:visible;mso-position-horizontal-relative:text;mso-position-vertical-relative:text;v-text-anchor:middle" o:gfxdata="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" filled="f" stroked="f" strokeweight=".5pt">
           <v:textbox style="mso-next-textbox:#Text Box 4" inset="0,0,0,0">
             <w:txbxContent>
               <w:p>
@@ -7394,42 +7514,16 @@
                   </w:rPr>
                   <w:t xml:space="preserve"> of </w:t>
                 </w:r>
-                <w:r>
-                  <w:rPr>
-                    <w:sz w:val="18"/>
-                    <w:szCs w:val="18"/>
-                  </w:rPr>
-                  <w:fldChar w:fldCharType="begin"/>
-                </w:r>
-                <w:r>
-                  <w:rPr>
-                    <w:sz w:val="18"/>
-                    <w:szCs w:val="18"/>
-                  </w:rPr>
-                  <w:instrText xml:space="preserve"> NUMPAGES   \* MERGEFORMAT </w:instrText>
-                </w:r>
-                <w:r>
-                  <w:rPr>
-                    <w:sz w:val="18"/>
-                    <w:szCs w:val="18"/>
-                  </w:rPr>
-                  <w:fldChar w:fldCharType="separate"/>
-                </w:r>
-                <w:r>
-                  <w:rPr>
-                    <w:noProof/>
-                    <w:sz w:val="18"/>
-                    <w:szCs w:val="18"/>
-                  </w:rPr>
-                  <w:t>5</w:t>
-                </w:r>
-                <w:r>
-                  <w:rPr>
-                    <w:sz w:val="18"/>
-                    <w:szCs w:val="18"/>
-                  </w:rPr>
-                  <w:fldChar w:fldCharType="end"/>
-                </w:r>
+                <w:fldSimple w:instr=" NUMPAGES   \* MERGEFORMAT ">
+                  <w:r>
+                    <w:rPr>
+                      <w:noProof/>
+                      <w:sz w:val="18"/>
+                      <w:szCs w:val="18"/>
+                    </w:rPr>
+                    <w:t>5</w:t>
+                  </w:r>
+                </w:fldSimple>
               </w:p>
             </w:txbxContent>
           </v:textbox>
@@ -7446,7 +7540,7 @@
 </file>
 
 <file path=word/footnotes.xml><?xml version="1.0" encoding="utf-8"?>
-<w:footnotes xmlns:wpc="http://schemas.microsoft.com/office/word/2010/wordprocessingCanvas" xmlns:cx="http://schemas.microsoft.com/office/drawing/2014/chartex" xmlns:cx1="http://schemas.microsoft.com/office/drawing/2015/9/8/chartex" xmlns:cx2="http://schemas.microsoft.com/office/drawing/2015/10/21/chartex" xmlns:cx3="http://schemas.microsoft.com/office/drawing/2016/5/9/chartex" xmlns:cx4="http://schemas.microsoft.com/office/drawing/2016/5/10/chartex" xmlns:cx5="http://schemas.microsoft.com/office/drawing/2016/5/11/chartex" xmlns:cx6="http://schemas.microsoft.com/office/drawing/2016/5/12/chartex" xmlns:cx7="http://schemas.microsoft.com/office/drawing/2016/5/13/chartex" xmlns:cx8="http://schemas.microsoft.com/office/drawing/2016/5/14/chartex" xmlns:mc="http://schemas.openxmlformats.org/markup-compatibility/2006" xmlns:aink="http://schemas.microsoft.com/office/drawing/2016/ink" xmlns:am3d="http://schemas.microsoft.com/office/drawing/2017/model3d" xmlns:o="urn:schemas-microsoft-com:office:office" xmlns:r="http://schemas.openxmlformats.org/officeDocument/2006/relationships" xmlns:m="http://schemas.openxmlformats.org/officeDocument/2006/math" xmlns:v="urn:schemas-microsoft-com:vml" xmlns:wp14="http://schemas.microsoft.com/office/word/2010/wordprocessingDrawing" xmlns:wp="http://schemas.openxmlformats.org/drawingml/2006/wordprocessingDrawing" xmlns:w10="urn:schemas-microsoft-com:office:word" xmlns:w="http://schemas.openxmlformats.org/wordprocessingml/2006/main" xmlns:w14="http://schemas.microsoft.com/office/word/2010/wordml" xmlns:w15="http://schemas.microsoft.com/office/word/2012/wordml" xmlns:w16cid="http://schemas.microsoft.com/office/word/2016/wordml/cid" xmlns:w16se="http://schemas.microsoft.com/office/word/2015/wordml/symex" xmlns:wpg="http://schemas.microsoft.com/office/word/2010/wordprocessingGroup" xmlns:wpi="http://schemas.microsoft.com/office/word/2010/wordprocessingInk" xmlns:wne="http://schemas.microsoft.com/office/word/2006/wordml" xmlns:wps="http://schemas.microsoft.com/office/word/2010/wordprocessingShape" mc:Ignorable="w14 w15 w16se w16cid wp14">
+<w:footnotes xmlns:ve="http://schemas.openxmlformats.org/markup-compatibility/2006" xmlns:o="urn:schemas-microsoft-com:office:office" xmlns:r="http://schemas.openxmlformats.org/officeDocument/2006/relationships" xmlns:m="http://schemas.openxmlformats.org/officeDocument/2006/math" xmlns:v="urn:schemas-microsoft-com:vml" xmlns:wp="http://schemas.openxmlformats.org/drawingml/2006/wordprocessingDrawing" xmlns:w10="urn:schemas-microsoft-com:office:word" xmlns:w="http://schemas.openxmlformats.org/wordprocessingml/2006/main" xmlns:wne="http://schemas.microsoft.com/office/word/2006/wordml">
   <w:footnote w:type="separator" w:id="-1">
     <w:p>
       <w:pPr>
@@ -7471,7 +7565,7 @@
 </file>
 
 <file path=word/header1.xml><?xml version="1.0" encoding="utf-8"?>
-<w:hdr xmlns:wpc="http://schemas.microsoft.com/office/word/2010/wordprocessingCanvas" xmlns:cx="http://schemas.microsoft.com/office/drawing/2014/chartex" xmlns:cx1="http://schemas.microsoft.com/office/drawing/2015/9/8/chartex" xmlns:cx2="http://schemas.microsoft.com/office/drawing/2015/10/21/chartex" xmlns:cx3="http://schemas.microsoft.com/office/drawing/2016/5/9/chartex" xmlns:cx4="http://schemas.microsoft.com/office/drawing/2016/5/10/chartex" xmlns:cx5="http://schemas.microsoft.com/office/drawing/2016/5/11/chartex" xmlns:cx6="http://schemas.microsoft.com/office/drawing/2016/5/12/chartex" xmlns:cx7="http://schemas.microsoft.com/office/drawing/2016/5/13/chartex" xmlns:cx8="http://schemas.microsoft.com/office/drawing/2016/5/14/chartex" xmlns:mc="http://schemas.openxmlformats.org/markup-compatibility/2006" xmlns:aink="http://schemas.microsoft.com/office/drawing/2016/ink" xmlns:am3d="http://schemas.microsoft.com/office/drawing/2017/model3d" xmlns:o="urn:schemas-microsoft-com:office:office" xmlns:r="http://schemas.openxmlformats.org/officeDocument/2006/relationships" xmlns:m="http://schemas.openxmlformats.org/officeDocument/2006/math" xmlns:v="urn:schemas-microsoft-com:vml" xmlns:wp14="http://schemas.microsoft.com/office/word/2010/wordprocessingDrawing" xmlns:wp="http://schemas.openxmlformats.org/drawingml/2006/wordprocessingDrawing" xmlns:w10="urn:schemas-microsoft-com:office:word" xmlns:w="http://schemas.openxmlformats.org/wordprocessingml/2006/main" xmlns:w14="http://schemas.microsoft.com/office/word/2010/wordml" xmlns:w15="http://schemas.microsoft.com/office/word/2012/wordml" xmlns:w16cid="http://schemas.microsoft.com/office/word/2016/wordml/cid" xmlns:w16se="http://schemas.microsoft.com/office/word/2015/wordml/symex" xmlns:wpg="http://schemas.microsoft.com/office/word/2010/wordprocessingGroup" xmlns:wpi="http://schemas.microsoft.com/office/word/2010/wordprocessingInk" xmlns:wne="http://schemas.microsoft.com/office/word/2006/wordml" xmlns:wps="http://schemas.microsoft.com/office/word/2010/wordprocessingShape" mc:Ignorable="w14 w15 w16se w16cid wp14">
+<w:hdr xmlns:ve="http://schemas.openxmlformats.org/markup-compatibility/2006" xmlns:o="urn:schemas-microsoft-com:office:office" xmlns:r="http://schemas.openxmlformats.org/officeDocument/2006/relationships" xmlns:m="http://schemas.openxmlformats.org/officeDocument/2006/math" xmlns:v="urn:schemas-microsoft-com:vml" xmlns:wp="http://schemas.openxmlformats.org/drawingml/2006/wordprocessingDrawing" xmlns:w10="urn:schemas-microsoft-com:office:word" xmlns:w="http://schemas.openxmlformats.org/wordprocessingml/2006/main" xmlns:wne="http://schemas.microsoft.com/office/word/2006/wordml">
   <w:p>
     <w:pPr>
       <w:pStyle w:val="Header"/>
@@ -7482,8 +7576,8 @@
 </file>
 
 <file path=word/numbering.xml><?xml version="1.0" encoding="utf-8"?>
-<w:numbering xmlns:wpc="http://schemas.microsoft.com/office/word/2010/wordprocessingCanvas" xmlns:cx="http://schemas.microsoft.com/office/drawing/2014/chartex" xmlns:cx1="http://schemas.microsoft.com/office/drawing/2015/9/8/chartex" xmlns:cx2="http://schemas.microsoft.com/office/drawing/2015/10/21/chartex" xmlns:cx3="http://schemas.microsoft.com/office/drawing/2016/5/9/chartex" xmlns:cx4="http://schemas.microsoft.com/office/drawing/2016/5/10/chartex" xmlns:cx5="http://schemas.microsoft.com/office/drawing/2016/5/11/chartex" xmlns:cx6="http://schemas.microsoft.com/office/drawing/2016/5/12/chartex" xmlns:cx7="http://schemas.microsoft.com/office/drawing/2016/5/13/chartex" xmlns:cx8="http://schemas.microsoft.com/office/drawing/2016/5/14/chartex" xmlns:mc="http://schemas.openxmlformats.org/markup-compatibility/2006" xmlns:aink="http://schemas.microsoft.com/office/drawing/2016/ink" xmlns:am3d="http://schemas.microsoft.com/office/drawing/2017/model3d" xmlns:o="urn:schemas-microsoft-com:office:office" xmlns:r="http://schemas.openxmlformats.org/officeDocument/2006/relationships" xmlns:m="http://schemas.openxmlformats.org/officeDocument/2006/math" xmlns:v="urn:schemas-microsoft-com:vml" xmlns:wp14="http://schemas.microsoft.com/office/word/2010/wordprocessingDrawing" xmlns:wp="http://schemas.openxmlformats.org/drawingml/2006/wordprocessingDrawing" xmlns:w10="urn:schemas-microsoft-com:office:word" xmlns:w="http://schemas.openxmlformats.org/wordprocessingml/2006/main" xmlns:w14="http://schemas.microsoft.com/office/word/2010/wordml" xmlns:w15="http://schemas.microsoft.com/office/word/2012/wordml" xmlns:w16cid="http://schemas.microsoft.com/office/word/2016/wordml/cid" xmlns:w16se="http://schemas.microsoft.com/office/word/2015/wordml/symex" xmlns:wpg="http://schemas.microsoft.com/office/word/2010/wordprocessingGroup" xmlns:wpi="http://schemas.microsoft.com/office/word/2010/wordprocessingInk" xmlns:wne="http://schemas.microsoft.com/office/word/2006/wordml" xmlns:wps="http://schemas.microsoft.com/office/word/2010/wordprocessingShape" mc:Ignorable="w14 w15 w16se w16cid wp14">
-  <w:abstractNum w:abstractNumId="0" w15:restartNumberingAfterBreak="0">
+<w:numbering xmlns:ve="http://schemas.openxmlformats.org/markup-compatibility/2006" xmlns:o="urn:schemas-microsoft-com:office:office" xmlns:r="http://schemas.openxmlformats.org/officeDocument/2006/relationships" xmlns:m="http://schemas.openxmlformats.org/officeDocument/2006/math" xmlns:v="urn:schemas-microsoft-com:vml" xmlns:wp="http://schemas.openxmlformats.org/drawingml/2006/wordprocessingDrawing" xmlns:w10="urn:schemas-microsoft-com:office:word" xmlns:w="http://schemas.openxmlformats.org/wordprocessingml/2006/main" xmlns:wne="http://schemas.microsoft.com/office/word/2006/wordml">
+  <w:abstractNum w:abstractNumId="0">
     <w:nsid w:val="0B08739C"/>
     <w:multiLevelType w:val="hybridMultilevel"/>
     <w:tmpl w:val="12BE82D0"/>
@@ -7596,7 +7690,7 @@
       </w:rPr>
     </w:lvl>
   </w:abstractNum>
-  <w:abstractNum w:abstractNumId="1" w15:restartNumberingAfterBreak="0">
+  <w:abstractNum w:abstractNumId="1">
     <w:nsid w:val="108165D2"/>
     <w:multiLevelType w:val="hybridMultilevel"/>
     <w:tmpl w:val="0F36FC64"/>
@@ -7709,7 +7803,7 @@
       </w:rPr>
     </w:lvl>
   </w:abstractNum>
-  <w:abstractNum w:abstractNumId="2" w15:restartNumberingAfterBreak="0">
+  <w:abstractNum w:abstractNumId="2">
     <w:nsid w:val="145E7E61"/>
     <w:multiLevelType w:val="hybridMultilevel"/>
     <w:tmpl w:val="3AD6A486"/>
@@ -7822,7 +7916,7 @@
       </w:rPr>
     </w:lvl>
   </w:abstractNum>
-  <w:abstractNum w:abstractNumId="3" w15:restartNumberingAfterBreak="0">
+  <w:abstractNum w:abstractNumId="3">
     <w:nsid w:val="194513D8"/>
     <w:multiLevelType w:val="hybridMultilevel"/>
     <w:tmpl w:val="02F0278C"/>
@@ -7935,7 +8029,7 @@
       </w:rPr>
     </w:lvl>
   </w:abstractNum>
-  <w:abstractNum w:abstractNumId="4" w15:restartNumberingAfterBreak="0">
+  <w:abstractNum w:abstractNumId="4">
     <w:nsid w:val="27202F17"/>
     <w:multiLevelType w:val="multilevel"/>
     <w:tmpl w:val="78CEF8E8"/>
@@ -8057,7 +8151,7 @@
       </w:rPr>
     </w:lvl>
   </w:abstractNum>
-  <w:abstractNum w:abstractNumId="5" w15:restartNumberingAfterBreak="0">
+  <w:abstractNum w:abstractNumId="5">
     <w:nsid w:val="289E6000"/>
     <w:multiLevelType w:val="hybridMultilevel"/>
     <w:tmpl w:val="E51E3A84"/>
@@ -8170,7 +8264,7 @@
       </w:rPr>
     </w:lvl>
   </w:abstractNum>
-  <w:abstractNum w:abstractNumId="6" w15:restartNumberingAfterBreak="0">
+  <w:abstractNum w:abstractNumId="6">
     <w:nsid w:val="2AC2015F"/>
     <w:multiLevelType w:val="hybridMultilevel"/>
     <w:tmpl w:val="6AF8069E"/>
@@ -8309,7 +8403,7 @@
 </file>
 
 <file path=word/styles.xml><?xml version="1.0" encoding="utf-8"?>
-<w:styles xmlns:mc="http://schemas.openxmlformats.org/markup-compatibility/2006" xmlns:r="http://schemas.openxmlformats.org/officeDocument/2006/relationships" xmlns:w="http://schemas.openxmlformats.org/wordprocessingml/2006/main" xmlns:w14="http://schemas.microsoft.com/office/word/2010/wordml" xmlns:w15="http://schemas.microsoft.com/office/word/2012/wordml" xmlns:w16cid="http://schemas.microsoft.com/office/word/2016/wordml/cid" xmlns:w16se="http://schemas.microsoft.com/office/word/2015/wordml/symex" mc:Ignorable="w14 w15 w16se w16cid">
+<w:styles xmlns:r="http://schemas.openxmlformats.org/officeDocument/2006/relationships" xmlns:w="http://schemas.openxmlformats.org/wordprocessingml/2006/main">
   <w:docDefaults>
     <w:rPrDefault>
       <w:rPr>
@@ -8325,382 +8419,144 @@
       </w:pPr>
     </w:pPrDefault>
   </w:docDefaults>
-  <w:latentStyles w:defLockedState="0" w:defUIPriority="99" w:defSemiHidden="0" w:defUnhideWhenUsed="0" w:defQFormat="0" w:count="375">
-    <w:lsdException w:name="Normal" w:uiPriority="0" w:qFormat="1"/>
-    <w:lsdException w:name="heading 1" w:uiPriority="9" w:qFormat="1"/>
-    <w:lsdException w:name="heading 2" w:semiHidden="1" w:uiPriority="9" w:unhideWhenUsed="1" w:qFormat="1"/>
-    <w:lsdException w:name="heading 3" w:semiHidden="1" w:uiPriority="9" w:unhideWhenUsed="1" w:qFormat="1"/>
-    <w:lsdException w:name="heading 4" w:semiHidden="1" w:uiPriority="9" w:unhideWhenUsed="1" w:qFormat="1"/>
-    <w:lsdException w:name="heading 5" w:semiHidden="1" w:uiPriority="9" w:unhideWhenUsed="1" w:qFormat="1"/>
-    <w:lsdException w:name="heading 6" w:semiHidden="1" w:uiPriority="9" w:unhideWhenUsed="1" w:qFormat="1"/>
-    <w:lsdException w:name="heading 7" w:semiHidden="1" w:uiPriority="9" w:unhideWhenUsed="1" w:qFormat="1"/>
-    <w:lsdException w:name="heading 8" w:semiHidden="1" w:uiPriority="9" w:unhideWhenUsed="1" w:qFormat="1"/>
-    <w:lsdException w:name="heading 9" w:semiHidden="1" w:uiPriority="9" w:unhideWhenUsed="1" w:qFormat="1"/>
-    <w:lsdException w:name="index 1" w:semiHidden="1" w:unhideWhenUsed="1"/>
-    <w:lsdException w:name="index 2" w:semiHidden="1" w:unhideWhenUsed="1"/>
-    <w:lsdException w:name="index 3" w:semiHidden="1" w:unhideWhenUsed="1"/>
-    <w:lsdException w:name="index 4" w:semiHidden="1" w:unhideWhenUsed="1"/>
-    <w:lsdException w:name="index 5" w:semiHidden="1" w:unhideWhenUsed="1"/>
-    <w:lsdException w:name="index 6" w:semiHidden="1" w:unhideWhenUsed="1"/>
-    <w:lsdException w:name="index 7" w:semiHidden="1" w:unhideWhenUsed="1"/>
-    <w:lsdException w:name="index 8" w:semiHidden="1" w:unhideWhenUsed="1"/>
-    <w:lsdException w:name="index 9" w:semiHidden="1" w:unhideWhenUsed="1"/>
-    <w:lsdException w:name="toc 1" w:semiHidden="1" w:uiPriority="39" w:unhideWhenUsed="1"/>
-    <w:lsdException w:name="toc 2" w:semiHidden="1" w:uiPriority="39" w:unhideWhenUsed="1"/>
-    <w:lsdException w:name="toc 3" w:semiHidden="1" w:uiPriority="39" w:unhideWhenUsed="1"/>
-    <w:lsdException w:name="toc 4" w:semiHidden="1" w:uiPriority="39" w:unhideWhenUsed="1"/>
-    <w:lsdException w:name="toc 5" w:semiHidden="1" w:uiPriority="39" w:unhideWhenUsed="1"/>
-    <w:lsdException w:name="toc 6" w:semiHidden="1" w:uiPriority="39" w:unhideWhenUsed="1"/>
-    <w:lsdException w:name="toc 7" w:semiHidden="1" w:uiPriority="39" w:unhideWhenUsed="1"/>
-    <w:lsdException w:name="toc 8" w:semiHidden="1" w:uiPriority="39" w:unhideWhenUsed="1"/>
-    <w:lsdException w:name="toc 9" w:semiHidden="1" w:uiPriority="39" w:unhideWhenUsed="1"/>
-    <w:lsdException w:name="Normal Indent" w:semiHidden="1" w:unhideWhenUsed="1"/>
-    <w:lsdException w:name="footnote text" w:semiHidden="1" w:unhideWhenUsed="1"/>
-    <w:lsdException w:name="annotation text" w:semiHidden="1" w:unhideWhenUsed="1"/>
-    <w:lsdException w:name="header" w:semiHidden="1" w:unhideWhenUsed="1"/>
-    <w:lsdException w:name="footer" w:semiHidden="1" w:unhideWhenUsed="1"/>
-    <w:lsdException w:name="index heading" w:semiHidden="1" w:unhideWhenUsed="1"/>
-    <w:lsdException w:name="caption" w:semiHidden="1" w:uiPriority="35" w:unhideWhenUsed="1" w:qFormat="1"/>
-    <w:lsdException w:name="table of figures" w:semiHidden="1" w:unhideWhenUsed="1"/>
-    <w:lsdException w:name="envelope address" w:semiHidden="1" w:unhideWhenUsed="1"/>
-    <w:lsdException w:name="envelope return" w:semiHidden="1" w:unhideWhenUsed="1"/>
-    <w:lsdException w:name="footnote reference" w:semiHidden="1" w:unhideWhenUsed="1"/>
-    <w:lsdException w:name="annotation reference" w:semiHidden="1" w:unhideWhenUsed="1"/>
-    <w:lsdException w:name="line number" w:semiHidden="1" w:unhideWhenUsed="1"/>
-    <w:lsdException w:name="page number" w:semiHidden="1" w:unhideWhenUsed="1"/>
-    <w:lsdException w:name="endnote reference" w:semiHidden="1" w:unhideWhenUsed="1"/>
-    <w:lsdException w:name="endnote text" w:semiHidden="1" w:unhideWhenUsed="1"/>
-    <w:lsdException w:name="table of authorities" w:semiHidden="1" w:unhideWhenUsed="1"/>
-    <w:lsdException w:name="macro" w:semiHidden="1" w:unhideWhenUsed="1"/>
-    <w:lsdException w:name="toa heading" w:semiHidden="1" w:unhideWhenUsed="1"/>
-    <w:lsdException w:name="List" w:semiHidden="1" w:unhideWhenUsed="1"/>
-    <w:lsdException w:name="List Bullet" w:semiHidden="1" w:unhideWhenUsed="1"/>
-    <w:lsdException w:name="List Number" w:semiHidden="1" w:unhideWhenUsed="1"/>
-    <w:lsdException w:name="List 2" w:semiHidden="1" w:unhideWhenUsed="1"/>
-    <w:lsdException w:name="List 3" w:semiHidden="1" w:unhideWhenUsed="1"/>
-    <w:lsdException w:name="List 4" w:semiHidden="1" w:unhideWhenUsed="1"/>
-    <w:lsdException w:name="List 5" w:semiHidden="1" w:unhideWhenUsed="1"/>
-    <w:lsdException w:name="List Bullet 2" w:semiHidden="1" w:unhideWhenUsed="1"/>
-    <w:lsdException w:name="List Bullet 3" w:semiHidden="1" w:unhideWhenUsed="1"/>
-    <w:lsdException w:name="List Bullet 4" w:semiHidden="1" w:unhideWhenUsed="1"/>
-    <w:lsdException w:name="List Bullet 5" w:semiHidden="1" w:unhideWhenUsed="1"/>
-    <w:lsdException w:name="List Number 2" w:semiHidden="1" w:unhideWhenUsed="1"/>
-    <w:lsdException w:name="List Number 3" w:semiHidden="1" w:unhideWhenUsed="1"/>
-    <w:lsdException w:name="List Number 4" w:semiHidden="1" w:unhideWhenUsed="1"/>
-    <w:lsdException w:name="List Number 5" w:semiHidden="1" w:unhideWhenUsed="1"/>
-    <w:lsdException w:name="Title" w:uiPriority="10"/>
-    <w:lsdException w:name="Closing" w:semiHidden="1" w:unhideWhenUsed="1"/>
-    <w:lsdException w:name="Signature" w:semiHidden="1" w:unhideWhenUsed="1"/>
-    <w:lsdException w:name="Default Paragraph Font" w:semiHidden="1" w:uiPriority="1" w:unhideWhenUsed="1"/>
-    <w:lsdException w:name="Body Text" w:semiHidden="1" w:unhideWhenUsed="1"/>
-    <w:lsdException w:name="Body Text Indent" w:semiHidden="1" w:unhideWhenUsed="1"/>
-    <w:lsdException w:name="List Continue" w:semiHidden="1" w:unhideWhenUsed="1"/>
-    <w:lsdException w:name="List Continue 2" w:semiHidden="1" w:unhideWhenUsed="1"/>
-    <w:lsdException w:name="List Continue 3" w:semiHidden="1" w:unhideWhenUsed="1"/>
-    <w:lsdException w:name="List Continue 4" w:semiHidden="1" w:unhideWhenUsed="1"/>
-    <w:lsdException w:name="List Continue 5" w:semiHidden="1" w:unhideWhenUsed="1"/>
-    <w:lsdException w:name="Message Header" w:semiHidden="1" w:unhideWhenUsed="1"/>
-    <w:lsdException w:name="Subtitle" w:uiPriority="11"/>
-    <w:lsdException w:name="Salutation" w:semiHidden="1" w:unhideWhenUsed="1"/>
-    <w:lsdException w:name="Date" w:semiHidden="1" w:unhideWhenUsed="1"/>
-    <w:lsdException w:name="Body Text First Indent" w:semiHidden="1" w:unhideWhenUsed="1"/>
-    <w:lsdException w:name="Body Text First Indent 2" w:semiHidden="1" w:unhideWhenUsed="1"/>
-    <w:lsdException w:name="Note Heading" w:semiHidden="1" w:unhideWhenUsed="1"/>
-    <w:lsdException w:name="Body Text 2" w:semiHidden="1" w:unhideWhenUsed="1"/>
-    <w:lsdException w:name="Body Text 3" w:semiHidden="1" w:unhideWhenUsed="1"/>
-    <w:lsdException w:name="Body Text Indent 2" w:semiHidden="1" w:unhideWhenUsed="1"/>
-    <w:lsdException w:name="Body Text Indent 3" w:semiHidden="1" w:unhideWhenUsed="1"/>
-    <w:lsdException w:name="Block Text" w:semiHidden="1" w:unhideWhenUsed="1"/>
-    <w:lsdException w:name="Hyperlink" w:semiHidden="1" w:unhideWhenUsed="1"/>
-    <w:lsdException w:name="FollowedHyperlink" w:semiHidden="1" w:unhideWhenUsed="1"/>
-    <w:lsdException w:name="Strong" w:uiPriority="0" w:qFormat="1"/>
-    <w:lsdException w:name="Emphasis" w:uiPriority="20" w:qFormat="1"/>
-    <w:lsdException w:name="Document Map" w:semiHidden="1" w:unhideWhenUsed="1"/>
-    <w:lsdException w:name="Plain Text" w:semiHidden="1" w:unhideWhenUsed="1"/>
-    <w:lsdException w:name="E-mail Signature" w:semiHidden="1" w:unhideWhenUsed="1"/>
-    <w:lsdException w:name="HTML Top of Form" w:semiHidden="1" w:unhideWhenUsed="1"/>
-    <w:lsdException w:name="HTML Bottom of Form" w:semiHidden="1" w:unhideWhenUsed="1"/>
-    <w:lsdException w:name="Normal (Web)" w:semiHidden="1" w:unhideWhenUsed="1"/>
-    <w:lsdException w:name="HTML Acronym" w:semiHidden="1" w:unhideWhenUsed="1"/>
-    <w:lsdException w:name="HTML Address" w:semiHidden="1" w:unhideWhenUsed="1"/>
-    <w:lsdException w:name="HTML Cite" w:semiHidden="1" w:unhideWhenUsed="1"/>
-    <w:lsdException w:name="HTML Code" w:semiHidden="1" w:unhideWhenUsed="1"/>
-    <w:lsdException w:name="HTML Definition" w:semiHidden="1" w:unhideWhenUsed="1"/>
-    <w:lsdException w:name="HTML Keyboard" w:semiHidden="1" w:unhideWhenUsed="1"/>
-    <w:lsdException w:name="HTML Preformatted" w:semiHidden="1" w:unhideWhenUsed="1"/>
-    <w:lsdException w:name="HTML Sample" w:semiHidden="1" w:unhideWhenUsed="1"/>
-    <w:lsdException w:name="HTML Typewriter" w:semiHidden="1" w:unhideWhenUsed="1"/>
-    <w:lsdException w:name="HTML Variable" w:semiHidden="1" w:unhideWhenUsed="1"/>
-    <w:lsdException w:name="Normal Table" w:semiHidden="1" w:unhideWhenUsed="1"/>
-    <w:lsdException w:name="annotation subject" w:semiHidden="1" w:unhideWhenUsed="1"/>
-    <w:lsdException w:name="No List" w:semiHidden="1" w:unhideWhenUsed="1"/>
-    <w:lsdException w:name="Outline List 1" w:semiHidden="1" w:unhideWhenUsed="1"/>
-    <w:lsdException w:name="Outline List 2" w:semiHidden="1" w:unhideWhenUsed="1"/>
-    <w:lsdException w:name="Outline List 3" w:semiHidden="1" w:unhideWhenUsed="1"/>
-    <w:lsdException w:name="Table Simple 1" w:semiHidden="1" w:unhideWhenUsed="1"/>
-    <w:lsdException w:name="Table Simple 2" w:semiHidden="1" w:unhideWhenUsed="1"/>
-    <w:lsdException w:name="Table Simple 3" w:semiHidden="1" w:unhideWhenUsed="1"/>
-    <w:lsdException w:name="Table Classic 1" w:semiHidden="1" w:unhideWhenUsed="1"/>
-    <w:lsdException w:name="Table Classic 2" w:semiHidden="1" w:unhideWhenUsed="1"/>
-    <w:lsdException w:name="Table Classic 3" w:semiHidden="1" w:unhideWhenUsed="1"/>
-    <w:lsdException w:name="Table Classic 4" w:semiHidden="1" w:unhideWhenUsed="1"/>
-    <w:lsdException w:name="Table Colorful 1" w:semiHidden="1" w:unhideWhenUsed="1"/>
-    <w:lsdException w:name="Table Colorful 2" w:semiHidden="1" w:unhideWhenUsed="1"/>
-    <w:lsdException w:name="Table Colorful 3" w:semiHidden="1" w:unhideWhenUsed="1"/>
-    <w:lsdException w:name="Table Columns 1" w:semiHidden="1" w:unhideWhenUsed="1"/>
-    <w:lsdException w:name="Table Columns 2" w:semiHidden="1" w:unhideWhenUsed="1"/>
-    <w:lsdException w:name="Table Columns 3" w:semiHidden="1" w:unhideWhenUsed="1"/>
-    <w:lsdException w:name="Table Columns 4" w:semiHidden="1" w:unhideWhenUsed="1"/>
-    <w:lsdException w:name="Table Columns 5" w:semiHidden="1" w:unhideWhenUsed="1"/>
-    <w:lsdException w:name="Table Grid 1" w:semiHidden="1" w:unhideWhenUsed="1"/>
-    <w:lsdException w:name="Table Grid 2" w:semiHidden="1" w:unhideWhenUsed="1"/>
-    <w:lsdException w:name="Table Grid 3" w:semiHidden="1" w:unhideWhenUsed="1"/>
-    <w:lsdException w:name="Table Grid 4" w:semiHidden="1" w:unhideWhenUsed="1"/>
-    <w:lsdException w:name="Table Grid 5" w:semiHidden="1" w:unhideWhenUsed="1"/>
-    <w:lsdException w:name="Table Grid 6" w:semiHidden="1" w:unhideWhenUsed="1"/>
-    <w:lsdException w:name="Table Grid 7" w:semiHidden="1" w:unhideWhenUsed="1"/>
-    <w:lsdException w:name="Table Grid 8" w:semiHidden="1" w:unhideWhenUsed="1"/>
-    <w:lsdException w:name="Table List 1" w:semiHidden="1" w:unhideWhenUsed="1"/>
-    <w:lsdException w:name="Table List 2" w:semiHidden="1" w:unhideWhenUsed="1"/>
-    <w:lsdException w:name="Table List 3" w:semiHidden="1" w:unhideWhenUsed="1"/>
-    <w:lsdException w:name="Table List 4" w:semiHidden="1" w:unhideWhenUsed="1"/>
-    <w:lsdException w:name="Table List 5" w:semiHidden="1" w:unhideWhenUsed="1"/>
-    <w:lsdException w:name="Table List 6" w:semiHidden="1" w:unhideWhenUsed="1"/>
-    <w:lsdException w:name="Table List 7" w:semiHidden="1" w:unhideWhenUsed="1"/>
-    <w:lsdException w:name="Table List 8" w:semiHidden="1" w:unhideWhenUsed="1"/>
-    <w:lsdException w:name="Table 3D effects 1" w:semiHidden="1" w:unhideWhenUsed="1"/>
-    <w:lsdException w:name="Table 3D effects 2" w:semiHidden="1" w:unhideWhenUsed="1"/>
-    <w:lsdException w:name="Table 3D effects 3" w:semiHidden="1" w:unhideWhenUsed="1"/>
-    <w:lsdException w:name="Table Contemporary" w:semiHidden="1" w:unhideWhenUsed="1"/>
-    <w:lsdException w:name="Table Elegant" w:semiHidden="1" w:unhideWhenUsed="1"/>
-    <w:lsdException w:name="Table Professional" w:semiHidden="1" w:unhideWhenUsed="1"/>
-    <w:lsdException w:name="Table Subtle 1" w:semiHidden="1" w:unhideWhenUsed="1"/>
-    <w:lsdException w:name="Table Subtle 2" w:semiHidden="1" w:unhideWhenUsed="1"/>
-    <w:lsdException w:name="Table Web 1" w:semiHidden="1" w:unhideWhenUsed="1"/>
-    <w:lsdException w:name="Table Web 2" w:semiHidden="1" w:unhideWhenUsed="1"/>
-    <w:lsdException w:name="Table Web 3" w:semiHidden="1" w:unhideWhenUsed="1"/>
-    <w:lsdException w:name="Balloon Text" w:semiHidden="1" w:unhideWhenUsed="1"/>
-    <w:lsdException w:name="Table Grid" w:uiPriority="59"/>
-    <w:lsdException w:name="Table Theme" w:semiHidden="1" w:unhideWhenUsed="1"/>
-    <w:lsdException w:name="Placeholder Text" w:semiHidden="1"/>
-    <w:lsdException w:name="No Spacing" w:uiPriority="1"/>
-    <w:lsdException w:name="Light Shading" w:uiPriority="60"/>
-    <w:lsdException w:name="Light List" w:uiPriority="61"/>
-    <w:lsdException w:name="Light Grid" w:uiPriority="62"/>
-    <w:lsdException w:name="Medium Shading 1" w:uiPriority="63"/>
-    <w:lsdException w:name="Medium Shading 2" w:uiPriority="64"/>
-    <w:lsdException w:name="Medium List 1" w:uiPriority="65"/>
-    <w:lsdException w:name="Medium List 2" w:uiPriority="66"/>
-    <w:lsdException w:name="Medium Grid 1" w:uiPriority="67"/>
-    <w:lsdException w:name="Medium Grid 2" w:uiPriority="68"/>
-    <w:lsdException w:name="Medium Grid 3" w:uiPriority="69"/>
-    <w:lsdException w:name="Dark List" w:uiPriority="70"/>
-    <w:lsdException w:name="Colorful Shading" w:uiPriority="71"/>
-    <w:lsdException w:name="Colorful List" w:uiPriority="72"/>
-    <w:lsdException w:name="Colorful Grid" w:uiPriority="73"/>
-    <w:lsdException w:name="Light Shading Accent 1" w:uiPriority="60"/>
-    <w:lsdException w:name="Light List Accent 1" w:uiPriority="61"/>
-    <w:lsdException w:name="Light Grid Accent 1" w:uiPriority="62"/>
-    <w:lsdException w:name="Medium Shading 1 Accent 1" w:uiPriority="63"/>
-    <w:lsdException w:name="Medium Shading 2 Accent 1" w:uiPriority="64"/>
-    <w:lsdException w:name="Medium List 1 Accent 1" w:uiPriority="65"/>
-    <w:lsdException w:name="Revision" w:semiHidden="1"/>
-    <w:lsdException w:name="List Paragraph" w:uiPriority="34" w:qFormat="1"/>
-    <w:lsdException w:name="Quote" w:uiPriority="29"/>
-    <w:lsdException w:name="Intense Quote" w:uiPriority="30"/>
-    <w:lsdException w:name="Medium List 2 Accent 1" w:uiPriority="66"/>
-    <w:lsdException w:name="Medium Grid 1 Accent 1" w:uiPriority="67"/>
-    <w:lsdException w:name="Medium Grid 2 Accent 1" w:uiPriority="68"/>
-    <w:lsdException w:name="Medium Grid 3 Accent 1" w:uiPriority="69"/>
-    <w:lsdException w:name="Dark List Accent 1" w:uiPriority="70"/>
-    <w:lsdException w:name="Colorful Shading Accent 1" w:uiPriority="71"/>
-    <w:lsdException w:name="Colorful List Accent 1" w:uiPriority="72"/>
-    <w:lsdException w:name="Colorful Grid Accent 1" w:uiPriority="73"/>
-    <w:lsdException w:name="Light Shading Accent 2" w:uiPriority="60"/>
-    <w:lsdException w:name="Light List Accent 2" w:uiPriority="61"/>
-    <w:lsdException w:name="Light Grid Accent 2" w:uiPriority="62"/>
-    <w:lsdException w:name="Medium Shading 1 Accent 2" w:uiPriority="63"/>
-    <w:lsdException w:name="Medium Shading 2 Accent 2" w:uiPriority="64"/>
-    <w:lsdException w:name="Medium List 1 Accent 2" w:uiPriority="65"/>
-    <w:lsdException w:name="Medium List 2 Accent 2" w:uiPriority="66"/>
-    <w:lsdException w:name="Medium Grid 1 Accent 2" w:uiPriority="67"/>
-    <w:lsdException w:name="Medium Grid 2 Accent 2" w:uiPriority="68"/>
-    <w:lsdException w:name="Medium Grid 3 Accent 2" w:uiPriority="69"/>
-    <w:lsdException w:name="Dark List Accent 2" w:uiPriority="70"/>
-    <w:lsdException w:name="Colorful Shading Accent 2" w:uiPriority="71"/>
-    <w:lsdException w:name="Colorful List Accent 2" w:uiPriority="72"/>
-    <w:lsdException w:name="Colorful Grid Accent 2" w:uiPriority="73"/>
-    <w:lsdException w:name="Light Shading Accent 3" w:uiPriority="60"/>
-    <w:lsdException w:name="Light List Accent 3" w:uiPriority="61"/>
-    <w:lsdException w:name="Light Grid Accent 3" w:uiPriority="62"/>
-    <w:lsdException w:name="Medium Shading 1 Accent 3" w:uiPriority="63"/>
-    <w:lsdException w:name="Medium Shading 2 Accent 3" w:uiPriority="64"/>
-    <w:lsdException w:name="Medium List 1 Accent 3" w:uiPriority="65"/>
-    <w:lsdException w:name="Medium List 2 Accent 3" w:uiPriority="66"/>
-    <w:lsdException w:name="Medium Grid 1 Accent 3" w:uiPriority="67"/>
-    <w:lsdException w:name="Medium Grid 2 Accent 3" w:uiPriority="68"/>
-    <w:lsdException w:name="Medium Grid 3 Accent 3" w:uiPriority="69"/>
-    <w:lsdException w:name="Dark List Accent 3" w:uiPriority="70"/>
-    <w:lsdException w:name="Colorful Shading Accent 3" w:uiPriority="71"/>
-    <w:lsdException w:name="Colorful List Accent 3" w:uiPriority="72"/>
-    <w:lsdException w:name="Colorful Grid Accent 3" w:uiPriority="73"/>
-    <w:lsdException w:name="Light Shading Accent 4" w:uiPriority="60"/>
-    <w:lsdException w:name="Light List Accent 4" w:uiPriority="61"/>
-    <w:lsdException w:name="Light Grid Accent 4" w:uiPriority="62"/>
-    <w:lsdException w:name="Medium Shading 1 Accent 4" w:uiPriority="63"/>
-    <w:lsdException w:name="Medium Shading 2 Accent 4" w:uiPriority="64"/>
-    <w:lsdException w:name="Medium List 1 Accent 4" w:uiPriority="65"/>
-    <w:lsdException w:name="Medium List 2 Accent 4" w:uiPriority="66"/>
-    <w:lsdException w:name="Medium Grid 1 Accent 4" w:uiPriority="67"/>
-    <w:lsdException w:name="Medium Grid 2 Accent 4" w:uiPriority="68"/>
-    <w:lsdException w:name="Medium Grid 3 Accent 4" w:uiPriority="69"/>
-    <w:lsdException w:name="Dark List Accent 4" w:uiPriority="70"/>
-    <w:lsdException w:name="Colorful Shading Accent 4" w:uiPriority="71"/>
-    <w:lsdException w:name="Colorful List Accent 4" w:uiPriority="72"/>
-    <w:lsdException w:name="Colorful Grid Accent 4" w:uiPriority="73"/>
-    <w:lsdException w:name="Light Shading Accent 5" w:uiPriority="60"/>
-    <w:lsdException w:name="Light List Accent 5" w:uiPriority="61"/>
-    <w:lsdException w:name="Light Grid Accent 5" w:uiPriority="62"/>
-    <w:lsdException w:name="Medium Shading 1 Accent 5" w:uiPriority="63"/>
-    <w:lsdException w:name="Medium Shading 2 Accent 5" w:uiPriority="64"/>
-    <w:lsdException w:name="Medium List 1 Accent 5" w:uiPriority="65"/>
-    <w:lsdException w:name="Medium List 2 Accent 5" w:uiPriority="66"/>
-    <w:lsdException w:name="Medium Grid 1 Accent 5" w:uiPriority="67"/>
-    <w:lsdException w:name="Medium Grid 2 Accent 5" w:uiPriority="68"/>
-    <w:lsdException w:name="Medium Grid 3 Accent 5" w:uiPriority="69"/>
-    <w:lsdException w:name="Dark List Accent 5" w:uiPriority="70"/>
-    <w:lsdException w:name="Colorful Shading Accent 5" w:uiPriority="71"/>
-    <w:lsdException w:name="Colorful List Accent 5" w:uiPriority="72"/>
-    <w:lsdException w:name="Colorful Grid Accent 5" w:uiPriority="73"/>
-    <w:lsdException w:name="Light Shading Accent 6" w:uiPriority="60"/>
-    <w:lsdException w:name="Light List Accent 6" w:uiPriority="61"/>
-    <w:lsdException w:name="Light Grid Accent 6" w:uiPriority="62"/>
-    <w:lsdException w:name="Medium Shading 1 Accent 6" w:uiPriority="63"/>
-    <w:lsdException w:name="Medium Shading 2 Accent 6" w:uiPriority="64"/>
-    <w:lsdException w:name="Medium List 1 Accent 6" w:uiPriority="65"/>
-    <w:lsdException w:name="Medium List 2 Accent 6" w:uiPriority="66"/>
-    <w:lsdException w:name="Medium Grid 1 Accent 6" w:uiPriority="67"/>
-    <w:lsdException w:name="Medium Grid 2 Accent 6" w:uiPriority="68"/>
-    <w:lsdException w:name="Medium Grid 3 Accent 6" w:uiPriority="69"/>
-    <w:lsdException w:name="Dark List Accent 6" w:uiPriority="70"/>
-    <w:lsdException w:name="Colorful Shading Accent 6" w:uiPriority="71"/>
-    <w:lsdException w:name="Colorful List Accent 6" w:uiPriority="72"/>
-    <w:lsdException w:name="Colorful Grid Accent 6" w:uiPriority="73"/>
-    <w:lsdException w:name="Subtle Emphasis" w:uiPriority="19"/>
-    <w:lsdException w:name="Intense Emphasis" w:uiPriority="21"/>
-    <w:lsdException w:name="Subtle Reference" w:uiPriority="31"/>
-    <w:lsdException w:name="Intense Reference" w:uiPriority="32"/>
-    <w:lsdException w:name="Book Title" w:uiPriority="33"/>
-    <w:lsdException w:name="Bibliography" w:semiHidden="1" w:uiPriority="37" w:unhideWhenUsed="1"/>
-    <w:lsdException w:name="TOC Heading" w:semiHidden="1" w:uiPriority="39" w:unhideWhenUsed="1" w:qFormat="1"/>
-    <w:lsdException w:name="Plain Table 1" w:uiPriority="41"/>
-    <w:lsdException w:name="Plain Table 2" w:uiPriority="42"/>
-    <w:lsdException w:name="Plain Table 3" w:uiPriority="43"/>
-    <w:lsdException w:name="Plain Table 4" w:uiPriority="44"/>
-    <w:lsdException w:name="Plain Table 5" w:uiPriority="45"/>
-    <w:lsdException w:name="Grid Table Light" w:uiPriority="40"/>
-    <w:lsdException w:name="Grid Table 1 Light" w:uiPriority="46"/>
-    <w:lsdException w:name="Grid Table 2" w:uiPriority="47"/>
-    <w:lsdException w:name="Grid Table 3" w:uiPriority="48"/>
-    <w:lsdException w:name="Grid Table 4" w:uiPriority="49"/>
-    <w:lsdException w:name="Grid Table 5 Dark" w:uiPriority="50"/>
-    <w:lsdException w:name="Grid Table 6 Colorful" w:uiPriority="51"/>
-    <w:lsdException w:name="Grid Table 7 Colorful" w:uiPriority="52"/>
-    <w:lsdException w:name="Grid Table 1 Light Accent 1" w:uiPriority="46"/>
-    <w:lsdException w:name="Grid Table 2 Accent 1" w:uiPriority="47"/>
-    <w:lsdException w:name="Grid Table 3 Accent 1" w:uiPriority="48"/>
-    <w:lsdException w:name="Grid Table 4 Accent 1" w:uiPriority="49"/>
-    <w:lsdException w:name="Grid Table 5 Dark Accent 1" w:uiPriority="50"/>
-    <w:lsdException w:name="Grid Table 6 Colorful Accent 1" w:uiPriority="51"/>
-    <w:lsdException w:name="Grid Table 7 Colorful Accent 1" w:uiPriority="52"/>
-    <w:lsdException w:name="Grid Table 1 Light Accent 2" w:uiPriority="46"/>
-    <w:lsdException w:name="Grid Table 2 Accent 2" w:uiPriority="47"/>
-    <w:lsdException w:name="Grid Table 3 Accent 2" w:uiPriority="48"/>
-    <w:lsdException w:name="Grid Table 4 Accent 2" w:uiPriority="49"/>
-    <w:lsdException w:name="Grid Table 5 Dark Accent 2" w:uiPriority="50"/>
-    <w:lsdException w:name="Grid Table 6 Colorful Accent 2" w:uiPriority="51"/>
-    <w:lsdException w:name="Grid Table 7 Colorful Accent 2" w:uiPriority="52"/>
-    <w:lsdException w:name="Grid Table 1 Light Accent 3" w:uiPriority="46"/>
-    <w:lsdException w:name="Grid Table 2 Accent 3" w:uiPriority="47"/>
-    <w:lsdException w:name="Grid Table 3 Accent 3" w:uiPriority="48"/>
-    <w:lsdException w:name="Grid Table 4 Accent 3" w:uiPriority="49"/>
-    <w:lsdException w:name="Grid Table 5 Dark Accent 3" w:uiPriority="50"/>
-    <w:lsdException w:name="Grid Table 6 Colorful Accent 3" w:uiPriority="51"/>
-    <w:lsdException w:name="Grid Table 7 Colorful Accent 3" w:uiPriority="52"/>
-    <w:lsdException w:name="Grid Table 1 Light Accent 4" w:uiPriority="46"/>
-    <w:lsdException w:name="Grid Table 2 Accent 4" w:uiPriority="47"/>
-    <w:lsdException w:name="Grid Table 3 Accent 4" w:uiPriority="48"/>
-    <w:lsdException w:name="Grid Table 4 Accent 4" w:uiPriority="49"/>
-    <w:lsdException w:name="Grid Table 5 Dark Accent 4" w:uiPriority="50"/>
-    <w:lsdException w:name="Grid Table 6 Colorful Accent 4" w:uiPriority="51"/>
-    <w:lsdException w:name="Grid Table 7 Colorful Accent 4" w:uiPriority="52"/>
-    <w:lsdException w:name="Grid Table 1 Light Accent 5" w:uiPriority="46"/>
-    <w:lsdException w:name="Grid Table 2 Accent 5" w:uiPriority="47"/>
-    <w:lsdException w:name="Grid Table 3 Accent 5" w:uiPriority="48"/>
-    <w:lsdException w:name="Grid Table 4 Accent 5" w:uiPriority="49"/>
-    <w:lsdException w:name="Grid Table 5 Dark Accent 5" w:uiPriority="50"/>
-    <w:lsdException w:name="Grid Table 6 Colorful Accent 5" w:uiPriority="51"/>
-    <w:lsdException w:name="Grid Table 7 Colorful Accent 5" w:uiPriority="52"/>
-    <w:lsdException w:name="Grid Table 1 Light Accent 6" w:uiPriority="46"/>
-    <w:lsdException w:name="Grid Table 2 Accent 6" w:uiPriority="47"/>
-    <w:lsdException w:name="Grid Table 3 Accent 6" w:uiPriority="48"/>
-    <w:lsdException w:name="Grid Table 4 Accent 6" w:uiPriority="49"/>
-    <w:lsdException w:name="Grid Table 5 Dark Accent 6" w:uiPriority="50"/>
-    <w:lsdException w:name="Grid Table 6 Colorful Accent 6" w:uiPriority="51"/>
-    <w:lsdException w:name="Grid Table 7 Colorful Accent 6" w:uiPriority="52"/>
-    <w:lsdException w:name="List Table 1 Light" w:uiPriority="46"/>
-    <w:lsdException w:name="List Table 2" w:uiPriority="47"/>
-    <w:lsdException w:name="List Table 3" w:uiPriority="48"/>
-    <w:lsdException w:name="List Table 4" w:uiPriority="49"/>
-    <w:lsdException w:name="List Table 5 Dark" w:uiPriority="50"/>
-    <w:lsdException w:name="List Table 6 Colorful" w:uiPriority="51"/>
-    <w:lsdException w:name="List Table 7 Colorful" w:uiPriority="52"/>
-    <w:lsdException w:name="List Table 1 Light Accent 1" w:uiPriority="46"/>
-    <w:lsdException w:name="List Table 2 Accent 1" w:uiPriority="47"/>
-    <w:lsdException w:name="List Table 3 Accent 1" w:uiPriority="48"/>
-    <w:lsdException w:name="List Table 4 Accent 1" w:uiPriority="49"/>
-    <w:lsdException w:name="List Table 5 Dark Accent 1" w:uiPriority="50"/>
-    <w:lsdException w:name="List Table 6 Colorful Accent 1" w:uiPriority="51"/>
-    <w:lsdException w:name="List Table 7 Colorful Accent 1" w:uiPriority="52"/>
-    <w:lsdException w:name="List Table 1 Light Accent 2" w:uiPriority="46"/>
-    <w:lsdException w:name="List Table 2 Accent 2" w:uiPriority="47"/>
-    <w:lsdException w:name="List Table 3 Accent 2" w:uiPriority="48"/>
-    <w:lsdException w:name="List Table 4 Accent 2" w:uiPriority="49"/>
-    <w:lsdException w:name="List Table 5 Dark Accent 2" w:uiPriority="50"/>
-    <w:lsdException w:name="List Table 6 Colorful Accent 2" w:uiPriority="51"/>
-    <w:lsdException w:name="List Table 7 Colorful Accent 2" w:uiPriority="52"/>
-    <w:lsdException w:name="List Table 1 Light Accent 3" w:uiPriority="46"/>
-    <w:lsdException w:name="List Table 2 Accent 3" w:uiPriority="47"/>
-    <w:lsdException w:name="List Table 3 Accent 3" w:uiPriority="48"/>
-    <w:lsdException w:name="List Table 4 Accent 3" w:uiPriority="49"/>
-    <w:lsdException w:name="List Table 5 Dark Accent 3" w:uiPriority="50"/>
-    <w:lsdException w:name="List Table 6 Colorful Accent 3" w:uiPriority="51"/>
-    <w:lsdException w:name="List Table 7 Colorful Accent 3" w:uiPriority="52"/>
-    <w:lsdException w:name="List Table 1 Light Accent 4" w:uiPriority="46"/>
-    <w:lsdException w:name="List Table 2 Accent 4" w:uiPriority="47"/>
-    <w:lsdException w:name="List Table 3 Accent 4" w:uiPriority="48"/>
-    <w:lsdException w:name="List Table 4 Accent 4" w:uiPriority="49"/>
-    <w:lsdException w:name="List Table 5 Dark Accent 4" w:uiPriority="50"/>
-    <w:lsdException w:name="List Table 6 Colorful Accent 4" w:uiPriority="51"/>
-    <w:lsdException w:name="List Table 7 Colorful Accent 4" w:uiPriority="52"/>
-    <w:lsdException w:name="List Table 1 Light Accent 5" w:uiPriority="46"/>
-    <w:lsdException w:name="List Table 2 Accent 5" w:uiPriority="47"/>
-    <w:lsdException w:name="List Table 3 Accent 5" w:uiPriority="48"/>
-    <w:lsdException w:name="List Table 4 Accent 5" w:uiPriority="49"/>
-    <w:lsdException w:name="List Table 5 Dark Accent 5" w:uiPriority="50"/>
-    <w:lsdException w:name="List Table 6 Colorful Accent 5" w:uiPriority="51"/>
-    <w:lsdException w:name="List Table 7 Colorful Accent 5" w:uiPriority="52"/>
-    <w:lsdException w:name="List Table 1 Light Accent 6" w:uiPriority="46"/>
-    <w:lsdException w:name="List Table 2 Accent 6" w:uiPriority="47"/>
-    <w:lsdException w:name="List Table 3 Accent 6" w:uiPriority="48"/>
-    <w:lsdException w:name="List Table 4 Accent 6" w:uiPriority="49"/>
-    <w:lsdException w:name="List Table 5 Dark Accent 6" w:uiPriority="50"/>
-    <w:lsdException w:name="List Table 6 Colorful Accent 6" w:uiPriority="51"/>
-    <w:lsdException w:name="List Table 7 Colorful Accent 6" w:uiPriority="52"/>
-    <w:lsdException w:name="Mention" w:semiHidden="1" w:unhideWhenUsed="1"/>
-    <w:lsdException w:name="Smart Hyperlink" w:semiHidden="1" w:unhideWhenUsed="1"/>
-    <w:lsdException w:name="Hashtag" w:semiHidden="1" w:unhideWhenUsed="1"/>
-    <w:lsdException w:name="Unresolved Mention" w:semiHidden="1" w:unhideWhenUsed="1"/>
+  <w:latentStyles w:defLockedState="0" w:defUIPriority="99" w:defSemiHidden="1" w:defUnhideWhenUsed="1" w:defQFormat="0" w:count="267">
+    <w:lsdException w:name="Normal" w:semiHidden="0" w:uiPriority="0" w:unhideWhenUsed="0" w:qFormat="1"/>
+    <w:lsdException w:name="heading 1" w:semiHidden="0" w:uiPriority="9" w:unhideWhenUsed="0" w:qFormat="1"/>
+    <w:lsdException w:name="heading 2" w:uiPriority="9" w:qFormat="1"/>
+    <w:lsdException w:name="heading 3" w:uiPriority="9" w:qFormat="1"/>
+    <w:lsdException w:name="heading 4" w:uiPriority="9" w:qFormat="1"/>
+    <w:lsdException w:name="heading 5" w:uiPriority="9" w:qFormat="1"/>
+    <w:lsdException w:name="heading 6" w:uiPriority="9" w:qFormat="1"/>
+    <w:lsdException w:name="heading 7" w:uiPriority="9" w:qFormat="1"/>
+    <w:lsdException w:name="heading 8" w:uiPriority="9" w:qFormat="1"/>
+    <w:lsdException w:name="heading 9" w:uiPriority="9" w:qFormat="1"/>
+    <w:lsdException w:name="toc 1" w:uiPriority="39"/>
+    <w:lsdException w:name="toc 2" w:uiPriority="39"/>
+    <w:lsdException w:name="toc 3" w:uiPriority="39"/>
+    <w:lsdException w:name="toc 4" w:uiPriority="39"/>
+    <w:lsdException w:name="toc 5" w:uiPriority="39"/>
+    <w:lsdException w:name="toc 6" w:uiPriority="39"/>
+    <w:lsdException w:name="toc 7" w:uiPriority="39"/>
+    <w:lsdException w:name="toc 8" w:uiPriority="39"/>
+    <w:lsdException w:name="toc 9" w:uiPriority="39"/>
+    <w:lsdException w:name="caption" w:uiPriority="35" w:qFormat="1"/>
+    <w:lsdException w:name="Title" w:semiHidden="0" w:uiPriority="10" w:unhideWhenUsed="0"/>
+    <w:lsdException w:name="Default Paragraph Font" w:uiPriority="1"/>
+    <w:lsdException w:name="Subtitle" w:semiHidden="0" w:uiPriority="11" w:unhideWhenUsed="0"/>
+    <w:lsdException w:name="Strong" w:semiHidden="0" w:uiPriority="0" w:unhideWhenUsed="0" w:qFormat="1"/>
+    <w:lsdException w:name="Emphasis" w:semiHidden="0" w:uiPriority="20" w:unhideWhenUsed="0" w:qFormat="1"/>
+    <w:lsdException w:name="Table Grid" w:semiHidden="0" w:uiPriority="59" w:unhideWhenUsed="0"/>
+    <w:lsdException w:name="Placeholder Text" w:unhideWhenUsed="0"/>
+    <w:lsdException w:name="No Spacing" w:semiHidden="0" w:uiPriority="1" w:unhideWhenUsed="0"/>
+    <w:lsdException w:name="Light Shading" w:semiHidden="0" w:uiPriority="60" w:unhideWhenUsed="0"/>
+    <w:lsdException w:name="Light List" w:semiHidden="0" w:uiPriority="61" w:unhideWhenUsed="0"/>
+    <w:lsdException w:name="Light Grid" w:semiHidden="0" w:uiPriority="62" w:unhideWhenUsed="0"/>
+    <w:lsdException w:name="Medium Shading 1" w:semiHidden="0" w:uiPriority="63" w:unhideWhenUsed="0"/>
+    <w:lsdException w:name="Medium Shading 2" w:semiHidden="0" w:uiPriority="64" w:unhideWhenUsed="0"/>
+    <w:lsdException w:name="Medium List 1" w:semiHidden="0" w:uiPriority="65" w:unhideWhenUsed="0"/>
+    <w:lsdException w:name="Medium List 2" w:semiHidden="0" w:uiPriority="66" w:unhideWhenUsed="0"/>
+    <w:lsdException w:name="Medium Grid 1" w:semiHidden="0" w:uiPriority="67" w:unhideWhenUsed="0"/>
+    <w:lsdException w:name="Medium Grid 2" w:semiHidden="0" w:uiPriority="68" w:unhideWhenUsed="0"/>
+    <w:lsdException w:name="Medium Grid 3" w:semiHidden="0" w:uiPriority="69" w:unhideWhenUsed="0"/>
+    <w:lsdException w:name="Dark List" w:semiHidden="0" w:uiPriority="70" w:unhideWhenUsed="0"/>
+    <w:lsdException w:name="Colorful Shading" w:semiHidden="0" w:uiPriority="71" w:unhideWhenUsed="0"/>
+    <w:lsdException w:name="Colorful List" w:semiHidden="0" w:uiPriority="72" w:unhideWhenUsed="0"/>
+    <w:lsdException w:name="Colorful Grid" w:semiHidden="0" w:uiPriority="73" w:unhideWhenUsed="0"/>
+    <w:lsdException w:name="Light Shading Accent 1" w:semiHidden="0" w:uiPriority="60" w:unhideWhenUsed="0"/>
+    <w:lsdException w:name="Light List Accent 1" w:semiHidden="0" w:uiPriority="61" w:unhideWhenUsed="0"/>
+    <w:lsdException w:name="Light Grid Accent 1" w:semiHidden="0" w:uiPriority="62" w:unhideWhenUsed="0"/>
+    <w:lsdException w:name="Medium Shading 1 Accent 1" w:semiHidden="0" w:uiPriority="63" w:unhideWhenUsed="0"/>
+    <w:lsdException w:name="Medium Shading 2 Accent 1" w:semiHidden="0" w:uiPriority="64" w:unhideWhenUsed="0"/>
+    <w:lsdException w:name="Medium List 1 Accent 1" w:semiHidden="0" w:uiPriority="65" w:unhideWhenUsed="0"/>
+    <w:lsdException w:name="Revision" w:unhideWhenUsed="0"/>
+    <w:lsdException w:name="List Paragraph" w:semiHidden="0" w:uiPriority="34" w:unhideWhenUsed="0" w:qFormat="1"/>
+    <w:lsdException w:name="Quote" w:semiHidden="0" w:uiPriority="29" w:unhideWhenUsed="0"/>
+    <w:lsdException w:name="Intense Quote" w:semiHidden="0" w:uiPriority="30" w:unhideWhenUsed="0"/>
+    <w:lsdException w:name="Medium List 2 Accent 1" w:semiHidden="0" w:uiPriority="66" w:unhideWhenUsed="0"/>
+    <w:lsdException w:name="Medium Grid 1 Accent 1" w:semiHidden="0" w:uiPriority="67" w:unhideWhenUsed="0"/>
+    <w:lsdException w:name="Medium Grid 2 Accent 1" w:semiHidden="0" w:uiPriority="68" w:unhideWhenUsed="0"/>
+    <w:lsdException w:name="Medium Grid 3 Accent 1" w:semiHidden="0" w:uiPriority="69" w:unhideWhenUsed="0"/>
+    <w:lsdException w:name="Dark List Accent 1" w:semiHidden="0" w:uiPriority="70" w:unhideWhenUsed="0"/>
+    <w:lsdException w:name="Colorful Shading Accent 1" w:semiHidden="0" w:uiPriority="71" w:unhideWhenUsed="0"/>
+    <w:lsdException w:name="Colorful List Accent 1" w:semiHidden="0" w:uiPriority="72" w:unhideWhenUsed="0"/>
+    <w:lsdException w:name="Colorful Grid Accent 1" w:semiHidden="0" w:uiPriority="73" w:unhideWhenUsed="0"/>
+    <w:lsdException w:name="Light Shading Accent 2" w:semiHidden="0" w:uiPriority="60" w:unhideWhenUsed="0"/>
+    <w:lsdException w:name="Light List Accent 2" w:semiHidden="0" w:uiPriority="61" w:unhideWhenUsed="0"/>
+    <w:lsdException w:name="Light Grid Accent 2" w:semiHidden="0" w:uiPriority="62" w:unhideWhenUsed="0"/>
+    <w:lsdException w:name="Medium Shading 1 Accent 2" w:semiHidden="0" w:uiPriority="63" w:unhideWhenUsed="0"/>
+    <w:lsdException w:name="Medium Shading 2 Accent 2" w:semiHidden="0" w:uiPriority="64" w:unhideWhenUsed="0"/>
+    <w:lsdException w:name="Medium List 1 Accent 2" w:semiHidden="0" w:uiPriority="65" w:unhideWhenUsed="0"/>
+    <w:lsdException w:name="Medium List 2 Accent 2" w:semiHidden="0" w:uiPriority="66" w:unhideWhenUsed="0"/>
+    <w:lsdException w:name="Medium Grid 1 Accent 2" w:semiHidden="0" w:uiPriority="67" w:unhideWhenUsed="0"/>
+    <w:lsdException w:name="Medium Grid 2 Accent 2" w:semiHidden="0" w:uiPriority="68" w:unhideWhenUsed="0"/>
+    <w:lsdException w:name="Medium Grid 3 Accent 2" w:semiHidden="0" w:uiPriority="69" w:unhideWhenUsed="0"/>
+    <w:lsdException w:name="Dark List Accent 2" w:semiHidden="0" w:uiPriority="70" w:unhideWhenUsed="0"/>
+    <w:lsdException w:name="Colorful Shading Accent 2" w:semiHidden="0" w:uiPriority="71" w:unhideWhenUsed="0"/>
+    <w:lsdException w:name="Colorful List Accent 2" w:semiHidden="0" w:uiPriority="72" w:unhideWhenUsed="0"/>
+    <w:lsdException w:name="Colorful Grid Accent 2" w:semiHidden="0" w:uiPriority="73" w:unhideWhenUsed="0"/>
+    <w:lsdException w:name="Light Shading Accent 3" w:semiHidden="0" w:uiPriority="60" w:unhideWhenUsed="0"/>
+    <w:lsdException w:name="Light List Accent 3" w:semiHidden="0" w:uiPriority="61" w:unhideWhenUsed="0"/>
+    <w:lsdException w:name="Light Grid Accent 3" w:semiHidden="0" w:uiPriority="62" w:unhideWhenUsed="0"/>
+    <w:lsdException w:name="Medium Shading 1 Accent 3" w:semiHidden="0" w:uiPriority="63" w:unhideWhenUsed="0"/>
+    <w:lsdException w:name="Medium Shading 2 Accent 3" w:semiHidden="0" w:uiPriority="64" w:unhideWhenUsed="0"/>
+    <w:lsdException w:name="Medium List 1 Accent 3" w:semiHidden="0" w:uiPriority="65" w:unhideWhenUsed="0"/>
+    <w:lsdException w:name="Medium List 2 Accent 3" w:semiHidden="0" w:uiPriority="66" w:unhideWhenUsed="0"/>
+    <w:lsdException w:name="Medium Grid 1 Accent 3" w:semiHidden="0" w:uiPriority="67" w:unhideWhenUsed="0"/>
+    <w:lsdException w:name="Medium Grid 2 Accent 3" w:semiHidden="0" w:uiPriority="68" w:unhideWhenUsed="0"/>
+    <w:lsdException w:name="Medium Grid 3 Accent 3" w:semiHidden="0" w:uiPriority="69" w:unhideWhenUsed="0"/>
+    <w:lsdException w:name="Dark List Accent 3" w:semiHidden="0" w:uiPriority="70" w:unhideWhenUsed="0"/>
+    <w:lsdException w:name="Colorful Shading Accent 3" w:semiHidden="0" w:uiPriority="71" w:unhideWhenUsed="0"/>
+    <w:lsdException w:name="Colorful List Accent 3" w:semiHidden="0" w:uiPriority="72" w:unhideWhenUsed="0"/>
+    <w:lsdException w:name="Colorful Grid Accent 3" w:semiHidden="0" w:uiPriority="73" w:unhideWhenUsed="0"/>
+    <w:lsdException w:name="Light Shading Accent 4" w:semiHidden="0" w:uiPriority="60" w:unhideWhenUsed="0"/>
+    <w:lsdException w:name="Light List Accent 4" w:semiHidden="0" w:uiPriority="61" w:unhideWhenUsed="0"/>
+    <w:lsdException w:name="Light Grid Accent 4" w:semiHidden="0" w:uiPriority="62" w:unhideWhenUsed="0"/>
+    <w:lsdException w:name="Medium Shading 1 Accent 4" w:semiHidden="0" w:uiPriority="63" w:unhideWhenUsed="0"/>
+    <w:lsdException w:name="Medium Shading 2 Accent 4" w:semiHidden="0" w:uiPriority="64" w:unhideWhenUsed="0"/>
+    <w:lsdException w:name="Medium List 1 Accent 4" w:semiHidden="0" w:uiPriority="65" w:unhideWhenUsed="0"/>
+    <w:lsdException w:name="Medium List 2 Accent 4" w:semiHidden="0" w:uiPriority="66" w:unhideWhenUsed="0"/>
+    <w:lsdException w:name="Medium Grid 1 Accent 4" w:semiHidden="0" w:uiPriority="67" w:unhideWhenUsed="0"/>
+    <w:lsdException w:name="Medium Grid 2 Accent 4" w:semiHidden="0" w:uiPriority="68" w:unhideWhenUsed="0"/>
+    <w:lsdException w:name="Medium Grid 3 Accent 4" w:semiHidden="0" w:uiPriority="69" w:unhideWhenUsed="0"/>
+    <w:lsdException w:name="Dark List Accent 4" w:semiHidden="0" w:uiPriority="70" w:unhideWhenUsed="0"/>
+    <w:lsdException w:name="Colorful Shading Accent 4" w:semiHidden="0" w:uiPriority="71" w:unhideWhenUsed="0"/>
+    <w:lsdException w:name="Colorful List Accent 4" w:semiHidden="0" w:uiPriority="72" w:unhideWhenUsed="0"/>
+    <w:lsdException w:name="Colorful Grid Accent 4" w:semiHidden="0" w:uiPriority="73" w:unhideWhenUsed="0"/>
+    <w:lsdException w:name="Light Shading Accent 5" w:semiHidden="0" w:uiPriority="60" w:unhideWhenUsed="0"/>
+    <w:lsdException w:name="Light List Accent 5" w:semiHidden="0" w:uiPriority="61" w:unhideWhenUsed="0"/>
+    <w:lsdException w:name="Light Grid Accent 5" w:semiHidden="0" w:uiPriority="62" w:unhideWhenUsed="0"/>
+    <w:lsdException w:name="Medium Shading 1 Accent 5" w:semiHidden="0" w:uiPriority="63" w:unhideWhenUsed="0"/>
+    <w:lsdException w:name="Medium Shading 2 Accent 5" w:semiHidden="0" w:uiPriority="64" w:unhideWhenUsed="0"/>
+    <w:lsdException w:name="Medium List 1 Accent 5" w:semiHidden="0" w:uiPriority="65" w:unhideWhenUsed="0"/>
+    <w:lsdException w:name="Medium List 2 Accent 5" w:semiHidden="0" w:uiPriority="66" w:unhideWhenUsed="0"/>
+    <w:lsdException w:name="Medium Grid 1 Accent 5" w:semiHidden="0" w:uiPriority="67" w:unhideWhenUsed="0"/>
+    <w:lsdException w:name="Medium Grid 2 Accent 5" w:semiHidden="0" w:uiPriority="68" w:unhideWhenUsed="0"/>
+    <w:lsdException w:name="Medium Grid 3 Accent 5" w:semiHidden="0" w:uiPriority="69" w:unhideWhenUsed="0"/>
+    <w:lsdException w:name="Dark List Accent 5" w:semiHidden="0" w:uiPriority="70" w:unhideWhenUsed="0"/>
+    <w:lsdException w:name="Colorful Shading Accent 5" w:semiHidden="0" w:uiPriority="71" w:unhideWhenUsed="0"/>
+    <w:lsdException w:name="Colorful List Accent 5" w:semiHidden="0" w:uiPriority="72" w:unhideWhenUsed="0"/>
+    <w:lsdException w:name="Colorful Grid Accent 5" w:semiHidden="0" w:uiPriority="73" w:unhideWhenUsed="0"/>
+    <w:lsdException w:name="Light Shading Accent 6" w:semiHidden="0" w:uiPriority="60" w:unhideWhenUsed="0"/>
+    <w:lsdException w:name="Light List Accent 6" w:semiHidden="0" w:uiPriority="61" w:unhideWhenUsed="0"/>
+    <w:lsdException w:name="Light Grid Accent 6" w:semiHidden="0" w:uiPriority="62" w:unhideWhenUsed="0"/>
+    <w:lsdException w:name="Medium Shading 1 Accent 6" w:semiHidden="0" w:uiPriority="63" w:unhideWhenUsed="0"/>
+    <w:lsdException w:name="Medium Shading 2 Accent 6" w:semiHidden="0" w:uiPriority="64" w:unhideWhenUsed="0"/>
+    <w:lsdException w:name="Medium List 1 Accent 6" w:semiHidden="0" w:uiPriority="65" w:unhideWhenUsed="0"/>
+    <w:lsdException w:name="Medium List 2 Accent 6" w:semiHidden="0" w:uiPriority="66" w:unhideWhenUsed="0"/>
+    <w:lsdException w:name="Medium Grid 1 Accent 6" w:semiHidden="0" w:uiPriority="67" w:unhideWhenUsed="0"/>
+    <w:lsdException w:name="Medium Grid 2 Accent 6" w:semiHidden="0" w:uiPriority="68" w:unhideWhenUsed="0"/>
+    <w:lsdException w:name="Medium Grid 3 Accent 6" w:semiHidden="0" w:uiPriority="69" w:unhideWhenUsed="0"/>
+    <w:lsdException w:name="Dark List Accent 6" w:semiHidden="0" w:uiPriority="70" w:unhideWhenUsed="0"/>
+    <w:lsdException w:name="Colorful Shading Accent 6" w:semiHidden="0" w:uiPriority="71" w:unhideWhenUsed="0"/>
+    <w:lsdException w:name="Colorful List Accent 6" w:semiHidden="0" w:uiPriority="72" w:unhideWhenUsed="0"/>
+    <w:lsdException w:name="Colorful Grid Accent 6" w:semiHidden="0" w:uiPriority="73" w:unhideWhenUsed="0"/>
+    <w:lsdException w:name="Subtle Emphasis" w:semiHidden="0" w:uiPriority="19" w:unhideWhenUsed="0"/>
+    <w:lsdException w:name="Intense Emphasis" w:semiHidden="0" w:uiPriority="21" w:unhideWhenUsed="0"/>
+    <w:lsdException w:name="Subtle Reference" w:semiHidden="0" w:uiPriority="31" w:unhideWhenUsed="0"/>
+    <w:lsdException w:name="Intense Reference" w:semiHidden="0" w:uiPriority="32" w:unhideWhenUsed="0"/>
+    <w:lsdException w:name="Book Title" w:semiHidden="0" w:uiPriority="33" w:unhideWhenUsed="0"/>
+    <w:lsdException w:name="Bibliography" w:uiPriority="37"/>
+    <w:lsdException w:name="TOC Heading" w:uiPriority="39" w:qFormat="1"/>
   </w:latentStyles>
   <w:style w:type="paragraph" w:default="1" w:styleId="Normal">
     <w:name w:val="Normal"/>
@@ -8838,6 +8694,7 @@
     <w:uiPriority w:val="99"/>
     <w:semiHidden/>
     <w:unhideWhenUsed/>
+    <w:qFormat/>
     <w:tblPr>
       <w:tblInd w:w="0" w:type="dxa"/>
       <w:tblCellMar>
@@ -9202,6 +9059,7 @@
       <w:spacing w:line="240" w:lineRule="auto"/>
     </w:pPr>
     <w:tblPr>
+      <w:tblInd w:w="0" w:type="dxa"/>
       <w:tblBorders>
         <w:top w:val="single" w:sz="4" w:space="0" w:color="auto"/>
         <w:left w:val="single" w:sz="4" w:space="0" w:color="auto"/>
@@ -9210,6 +9068,12 @@
         <w:insideH w:val="single" w:sz="4" w:space="0" w:color="auto"/>
         <w:insideV w:val="single" w:sz="4" w:space="0" w:color="auto"/>
       </w:tblBorders>
+      <w:tblCellMar>
+        <w:top w:w="0" w:type="dxa"/>
+        <w:left w:w="108" w:type="dxa"/>
+        <w:bottom w:w="0" w:type="dxa"/>
+        <w:right w:w="108" w:type="dxa"/>
+      </w:tblCellMar>
     </w:tblPr>
   </w:style>
   <w:style w:type="paragraph" w:styleId="HTMLPreformatted">
@@ -9287,7 +9151,7 @@
       <w:rFonts w:cs="Courier New"/>
     </w:rPr>
   </w:style>
-  <w:style w:type="character" w:styleId="UnresolvedMention">
+  <w:style w:type="character" w:customStyle="1" w:styleId="UnresolvedMention">
     <w:name w:val="Unresolved Mention"/>
     <w:basedOn w:val="DefaultParagraphFont"/>
     <w:uiPriority w:val="99"/>
@@ -9297,6 +9161,36 @@
     <w:rPr>
       <w:color w:val="808080"/>
       <w:shd w:val="clear" w:color="auto" w:fill="E6E6E6"/>
+    </w:rPr>
+  </w:style>
+  <w:style w:type="paragraph" w:styleId="DocumentMap">
+    <w:name w:val="Document Map"/>
+    <w:basedOn w:val="Normal"/>
+    <w:link w:val="DocumentMapChar"/>
+    <w:uiPriority w:val="99"/>
+    <w:semiHidden/>
+    <w:unhideWhenUsed/>
+    <w:rsid w:val="00441098"/>
+    <w:pPr>
+      <w:spacing w:after="0" w:line="240" w:lineRule="auto"/>
+    </w:pPr>
+    <w:rPr>
+      <w:rFonts w:ascii="Tahoma" w:hAnsi="Tahoma" w:cs="Tahoma"/>
+      <w:sz w:val="16"/>
+      <w:szCs w:val="16"/>
+    </w:rPr>
+  </w:style>
+  <w:style w:type="character" w:customStyle="1" w:styleId="DocumentMapChar">
+    <w:name w:val="Document Map Char"/>
+    <w:basedOn w:val="DefaultParagraphFont"/>
+    <w:link w:val="DocumentMap"/>
+    <w:uiPriority w:val="99"/>
+    <w:semiHidden/>
+    <w:rsid w:val="00441098"/>
+    <w:rPr>
+      <w:rFonts w:ascii="Tahoma" w:hAnsi="Tahoma" w:cs="Tahoma"/>
+      <w:sz w:val="16"/>
+      <w:szCs w:val="16"/>
     </w:rPr>
   </w:style>
 </w:styles>
@@ -9592,7 +9486,7 @@
 </file>
 
 <file path=customXml/itemProps1.xml><?xml version="1.0" encoding="utf-8"?>
-<ds:datastoreItem xmlns:ds="http://schemas.openxmlformats.org/officeDocument/2006/customXml" ds:itemID="{B99CF901-9067-41EC-BFA1-7CFCFE3D1395}">
+<ds:datastoreItem xmlns:ds="http://schemas.openxmlformats.org/officeDocument/2006/customXml" ds:itemID="{83F861C2-5508-4A98-8EE0-9576FBC50805}">
   <ds:schemaRefs>
     <ds:schemaRef ds:uri="http://schemas.openxmlformats.org/officeDocument/2006/bibliography"/>
   </ds:schemaRefs>

</xml_diff>